<commit_message>
DOM, AD lavet og testcases opdateret
Alexander
</commit_message>
<xml_diff>
--- a/05-Test/Testcases.docx
+++ b/05-Test/Testcases.docx
@@ -800,6 +800,27 @@
         </w:rPr>
         <w:t>: Negativ værdi</w:t>
       </w:r>
+      <w:r>
+        <w:rPr>
+          <w:rFonts w:ascii="Calibri" w:hAnsi="Calibri"/>
+          <w:u w:val="single"/>
+        </w:rPr>
+        <w:t xml:space="preserve"> med enhed</w:t>
+      </w:r>
+      <w:r>
+        <w:rPr>
+          <w:rFonts w:ascii="Calibri" w:hAnsi="Calibri"/>
+          <w:u w:val="single"/>
+        </w:rPr>
+        <w:t xml:space="preserve"> KG</w:t>
+      </w:r>
+      <w:r>
+        <w:rPr>
+          <w:rFonts w:ascii="Calibri" w:hAnsi="Calibri"/>
+          <w:u w:val="single"/>
+        </w:rPr>
+        <w:t xml:space="preserve"> angivet</w:t>
+      </w:r>
     </w:p>
     <w:p>
       <w:pPr>
@@ -928,6 +949,20 @@
           <w:u w:val="single"/>
         </w:rPr>
         <w:t>Positiv værdi</w:t>
+      </w:r>
+      <w:r>
+        <w:rPr>
+          <w:rFonts w:ascii="Calibri" w:hAnsi="Calibri"/>
+          <w:u w:val="single"/>
+        </w:rPr>
+        <w:t xml:space="preserve"> </w:t>
+      </w:r>
+      <w:r>
+        <w:rPr>
+          <w:rFonts w:ascii="Calibri" w:hAnsi="Calibri"/>
+          <w:u w:val="single"/>
+        </w:rPr>
+        <w:t>med enhed KG angivet</w:t>
       </w:r>
     </w:p>
     <w:p>
@@ -1046,24 +1081,1559 @@
       <w:pPr>
         <w:rPr>
           <w:rFonts w:ascii="Calibri" w:hAnsi="Calibri"/>
-          <w:lang w:val="en-US"/>
-        </w:rPr>
-      </w:pPr>
+        </w:rPr>
+      </w:pPr>
+      <w:r>
+        <w:rPr>
+          <w:rFonts w:ascii="Calibri" w:hAnsi="Calibri"/>
+        </w:rPr>
+        <w:t>erUnormalStor = false</w:t>
+      </w:r>
+    </w:p>
+    <w:p>
+      <w:pPr>
+        <w:rPr>
+          <w:rFonts w:ascii="Calibri" w:hAnsi="Calibri"/>
+        </w:rPr>
+      </w:pPr>
+      <w:r>
+        <w:rPr>
+          <w:rFonts w:ascii="Calibri" w:hAnsi="Calibri"/>
+        </w:rPr>
+        <w:t xml:space="preserve">Actual output: </w:t>
+      </w:r>
+    </w:p>
+    <w:p>
+      <w:pPr>
+        <w:rPr>
+          <w:rFonts w:ascii="Calibri" w:hAnsi="Calibri"/>
+        </w:rPr>
+      </w:pPr>
+    </w:p>
+    <w:p>
+      <w:pPr>
+        <w:rPr>
+          <w:rFonts w:ascii="Calibri" w:hAnsi="Calibri"/>
+          <w:u w:val="single"/>
+        </w:rPr>
+      </w:pPr>
+      <w:r>
+        <w:rPr>
+          <w:rFonts w:ascii="Calibri" w:hAnsi="Calibri"/>
+          <w:u w:val="single"/>
+        </w:rPr>
+        <w:t>TC-3</w:t>
+      </w:r>
+      <w:r>
+        <w:rPr>
+          <w:rFonts w:ascii="Calibri" w:hAnsi="Calibri"/>
+          <w:u w:val="single"/>
+        </w:rPr>
+        <w:t>: For stor værdi</w:t>
+      </w:r>
+      <w:r>
+        <w:rPr>
+          <w:rFonts w:ascii="Calibri" w:hAnsi="Calibri"/>
+          <w:u w:val="single"/>
+        </w:rPr>
+        <w:t xml:space="preserve"> </w:t>
+      </w:r>
+      <w:r>
+        <w:rPr>
+          <w:rFonts w:ascii="Calibri" w:hAnsi="Calibri"/>
+          <w:u w:val="single"/>
+        </w:rPr>
+        <w:t>med enhed KG angivet</w:t>
+      </w:r>
+    </w:p>
+    <w:p>
+      <w:pPr>
+        <w:rPr>
+          <w:rFonts w:ascii="Calibri" w:hAnsi="Calibri"/>
+          <w:lang w:val="en-US"/>
+        </w:rPr>
+      </w:pPr>
+      <w:r>
+        <w:rPr>
+          <w:rFonts w:ascii="Calibri" w:hAnsi="Calibri"/>
+          <w:lang w:val="en-US"/>
+        </w:rPr>
+        <w:t>Input:</w:t>
+      </w:r>
+      <w:r>
+        <w:rPr>
+          <w:rFonts w:ascii="Calibri" w:hAnsi="Calibri"/>
+          <w:lang w:val="en-US"/>
+        </w:rPr>
+        <w:t xml:space="preserve"> </w:t>
+      </w:r>
+      <w:proofErr w:type="spellStart"/>
+      <w:r>
+        <w:rPr>
+          <w:rFonts w:ascii="Calibri" w:hAnsi="Calibri"/>
+          <w:lang w:val="en-US"/>
+        </w:rPr>
+        <w:t>værdi</w:t>
+      </w:r>
+      <w:proofErr w:type="spellEnd"/>
+      <w:r>
+        <w:rPr>
+          <w:rFonts w:ascii="Calibri" w:hAnsi="Calibri"/>
+          <w:lang w:val="en-US"/>
+        </w:rPr>
+        <w:t xml:space="preserve"> = 22.304, </w:t>
+      </w:r>
+      <w:proofErr w:type="spellStart"/>
+      <w:r>
+        <w:rPr>
+          <w:rFonts w:ascii="Calibri" w:hAnsi="Calibri"/>
+          <w:lang w:val="en-US"/>
+        </w:rPr>
+        <w:t>enhed</w:t>
+      </w:r>
+      <w:proofErr w:type="spellEnd"/>
+      <w:r>
+        <w:rPr>
+          <w:rFonts w:ascii="Calibri" w:hAnsi="Calibri"/>
+          <w:lang w:val="en-US"/>
+        </w:rPr>
+        <w:t xml:space="preserve"> =</w:t>
+      </w:r>
+      <w:r>
+        <w:rPr>
+          <w:rFonts w:ascii="Calibri" w:hAnsi="Calibri"/>
+          <w:lang w:val="en-US"/>
+        </w:rPr>
+        <w:t xml:space="preserve"> KG</w:t>
+      </w:r>
+    </w:p>
+    <w:p>
+      <w:pPr>
+        <w:rPr>
+          <w:rFonts w:ascii="Calibri" w:hAnsi="Calibri"/>
+          <w:lang w:val="en-US"/>
+        </w:rPr>
+      </w:pPr>
+      <w:r>
+        <w:rPr>
+          <w:rFonts w:ascii="Calibri" w:hAnsi="Calibri"/>
+          <w:lang w:val="en-US"/>
+        </w:rPr>
+        <w:t>Expected output:</w:t>
+      </w:r>
+      <w:r>
+        <w:rPr>
+          <w:rFonts w:ascii="Calibri" w:hAnsi="Calibri"/>
+          <w:lang w:val="en-US"/>
+        </w:rPr>
+        <w:t xml:space="preserve"> </w:t>
+      </w:r>
+    </w:p>
+    <w:p>
+      <w:pPr>
+        <w:rPr>
+          <w:rFonts w:ascii="Calibri" w:hAnsi="Calibri"/>
+          <w:lang w:val="en-US"/>
+        </w:rPr>
+      </w:pPr>
+      <w:r>
+        <w:rPr>
+          <w:rFonts w:ascii="Calibri" w:hAnsi="Calibri"/>
+          <w:lang w:val="en-US"/>
+        </w:rPr>
+        <w:t xml:space="preserve">KG =22.304 </w:t>
+      </w:r>
+    </w:p>
+    <w:p>
+      <w:pPr>
+        <w:rPr>
+          <w:rFonts w:ascii="Calibri" w:hAnsi="Calibri"/>
+          <w:lang w:val="en-US"/>
+        </w:rPr>
+      </w:pPr>
+      <w:r>
+        <w:rPr>
+          <w:rFonts w:ascii="Calibri" w:hAnsi="Calibri"/>
+          <w:lang w:val="en-US"/>
+        </w:rPr>
+        <w:t xml:space="preserve">Ton = </w:t>
+      </w:r>
+      <w:r>
+        <w:rPr>
+          <w:rFonts w:ascii="Calibri" w:hAnsi="Calibri"/>
+          <w:lang w:val="en-US"/>
+        </w:rPr>
+        <w:t>22,304</w:t>
+      </w:r>
+    </w:p>
+    <w:p>
+      <w:pPr>
+        <w:rPr>
+          <w:rFonts w:ascii="Calibri" w:hAnsi="Calibri"/>
+          <w:lang w:val="en-US"/>
+        </w:rPr>
+      </w:pPr>
+      <w:r>
+        <w:rPr>
+          <w:rFonts w:ascii="Calibri" w:hAnsi="Calibri"/>
+          <w:lang w:val="en-US"/>
+        </w:rPr>
+        <w:t xml:space="preserve">Newton = </w:t>
+      </w:r>
+      <w:r>
+        <w:rPr>
+          <w:rFonts w:ascii="Calibri" w:hAnsi="Calibri"/>
+          <w:lang w:val="en-US"/>
+        </w:rPr>
+        <w:t>218936,064</w:t>
+      </w:r>
+    </w:p>
+    <w:p>
+      <w:pPr>
+        <w:rPr>
+          <w:rFonts w:ascii="Calibri" w:hAnsi="Calibri"/>
+          <w:lang w:val="en-US"/>
+        </w:rPr>
+      </w:pPr>
+      <w:r>
+        <w:rPr>
+          <w:rFonts w:ascii="Calibri" w:hAnsi="Calibri"/>
+          <w:lang w:val="en-US"/>
+        </w:rPr>
+        <w:t xml:space="preserve">Boolean </w:t>
+      </w:r>
+      <w:proofErr w:type="spellStart"/>
+      <w:r>
+        <w:rPr>
+          <w:rFonts w:ascii="Calibri" w:hAnsi="Calibri"/>
+          <w:lang w:val="en-US"/>
+        </w:rPr>
+        <w:t>erUnormalStor</w:t>
+      </w:r>
+      <w:proofErr w:type="spellEnd"/>
+      <w:r>
+        <w:rPr>
+          <w:rFonts w:ascii="Calibri" w:hAnsi="Calibri"/>
+          <w:lang w:val="en-US"/>
+        </w:rPr>
+        <w:t xml:space="preserve"> = true</w:t>
+      </w:r>
+    </w:p>
+    <w:p>
+      <w:pPr>
+        <w:rPr>
+          <w:rFonts w:ascii="Calibri" w:hAnsi="Calibri"/>
+          <w:lang w:val="en-US"/>
+        </w:rPr>
+      </w:pPr>
+      <w:r>
+        <w:rPr>
+          <w:rFonts w:ascii="Calibri" w:hAnsi="Calibri"/>
+          <w:lang w:val="en-US"/>
+        </w:rPr>
+        <w:t>Actual output</w:t>
+      </w:r>
+      <w:r>
+        <w:rPr>
+          <w:rFonts w:ascii="Calibri" w:hAnsi="Calibri"/>
+          <w:lang w:val="en-US"/>
+        </w:rPr>
+        <w:t>:</w:t>
+      </w:r>
+    </w:p>
+    <w:p>
+      <w:pPr>
+        <w:rPr>
+          <w:rFonts w:ascii="Calibri" w:hAnsi="Calibri"/>
+          <w:lang w:val="en-US"/>
+        </w:rPr>
+      </w:pPr>
+    </w:p>
+    <w:p>
+      <w:pPr>
+        <w:rPr>
+          <w:rFonts w:ascii="Calibri" w:hAnsi="Calibri"/>
+          <w:u w:val="single"/>
+        </w:rPr>
+      </w:pPr>
+      <w:r>
+        <w:rPr>
+          <w:rFonts w:ascii="Calibri" w:hAnsi="Calibri"/>
+          <w:u w:val="single"/>
+        </w:rPr>
+        <w:t>TC-4:</w:t>
+      </w:r>
+      <w:r>
+        <w:rPr>
+          <w:rFonts w:ascii="Calibri" w:hAnsi="Calibri"/>
+          <w:u w:val="single"/>
+        </w:rPr>
+        <w:t xml:space="preserve"> Negativ værdi </w:t>
+      </w:r>
+      <w:r>
+        <w:rPr>
+          <w:rFonts w:ascii="Calibri" w:hAnsi="Calibri"/>
+          <w:u w:val="single"/>
+        </w:rPr>
+        <w:t>med enhed Ton angivet</w:t>
+      </w:r>
+    </w:p>
+    <w:p>
+      <w:pPr>
+        <w:rPr>
+          <w:rFonts w:ascii="Calibri" w:hAnsi="Calibri"/>
+        </w:rPr>
+      </w:pPr>
+      <w:r>
+        <w:rPr>
+          <w:rFonts w:ascii="Calibri" w:hAnsi="Calibri"/>
+        </w:rPr>
+        <w:t>Input:</w:t>
+      </w:r>
+      <w:r>
+        <w:rPr>
+          <w:rFonts w:ascii="Calibri" w:hAnsi="Calibri"/>
+        </w:rPr>
+        <w:t xml:space="preserve"> værdi = </w:t>
+      </w:r>
+      <w:r>
+        <w:rPr>
+          <w:rFonts w:ascii="Calibri" w:hAnsi="Calibri"/>
+        </w:rPr>
+        <w:t>-5, enhed = ton</w:t>
+      </w:r>
+    </w:p>
+    <w:p>
+      <w:pPr>
+        <w:rPr>
+          <w:rFonts w:ascii="Calibri" w:hAnsi="Calibri"/>
+          <w:lang w:val="en-US"/>
+        </w:rPr>
+      </w:pPr>
+      <w:r>
+        <w:rPr>
+          <w:rFonts w:ascii="Calibri" w:hAnsi="Calibri"/>
+          <w:lang w:val="en-US"/>
+        </w:rPr>
+        <w:t>Expected output:</w:t>
+      </w:r>
+      <w:r>
+        <w:rPr>
+          <w:rFonts w:ascii="Calibri" w:hAnsi="Calibri"/>
+          <w:lang w:val="en-US"/>
+        </w:rPr>
+        <w:t xml:space="preserve"> </w:t>
+      </w:r>
+      <w:r>
+        <w:rPr>
+          <w:rFonts w:ascii="Calibri" w:hAnsi="Calibri"/>
+        </w:rPr>
+        <w:t>UgyldigBelastningException</w:t>
+      </w:r>
+    </w:p>
+    <w:p>
+      <w:pPr>
+        <w:rPr>
+          <w:rFonts w:ascii="Calibri" w:hAnsi="Calibri"/>
+          <w:lang w:val="en-US"/>
+        </w:rPr>
+      </w:pPr>
+      <w:r>
+        <w:rPr>
+          <w:rFonts w:ascii="Calibri" w:hAnsi="Calibri"/>
+          <w:lang w:val="en-US"/>
+        </w:rPr>
+        <w:t>Actual output</w:t>
+      </w:r>
+      <w:r>
+        <w:rPr>
+          <w:rFonts w:ascii="Calibri" w:hAnsi="Calibri"/>
+          <w:lang w:val="en-US"/>
+        </w:rPr>
+        <w:t xml:space="preserve">: </w:t>
+      </w:r>
+    </w:p>
+    <w:p>
+      <w:pPr>
+        <w:rPr>
+          <w:rFonts w:ascii="Calibri" w:hAnsi="Calibri"/>
+          <w:lang w:val="en-US"/>
+        </w:rPr>
+      </w:pPr>
+    </w:p>
+    <w:p>
+      <w:pPr>
+        <w:rPr>
+          <w:rFonts w:ascii="Calibri" w:hAnsi="Calibri"/>
+          <w:u w:val="single"/>
+        </w:rPr>
+      </w:pPr>
+      <w:r>
+        <w:rPr>
+          <w:rFonts w:ascii="Calibri" w:hAnsi="Calibri"/>
+          <w:u w:val="single"/>
+        </w:rPr>
+        <w:t>TC-5:</w:t>
+      </w:r>
+      <w:r>
+        <w:rPr>
+          <w:rFonts w:ascii="Calibri" w:hAnsi="Calibri"/>
+          <w:u w:val="single"/>
+        </w:rPr>
+        <w:t xml:space="preserve"> </w:t>
+      </w:r>
+      <w:r>
+        <w:rPr>
+          <w:rFonts w:ascii="Calibri" w:hAnsi="Calibri"/>
+          <w:u w:val="single"/>
+        </w:rPr>
+        <w:t xml:space="preserve">Positiv værdi </w:t>
+      </w:r>
+      <w:r>
+        <w:rPr>
+          <w:rFonts w:ascii="Calibri" w:hAnsi="Calibri"/>
+          <w:u w:val="single"/>
+        </w:rPr>
+        <w:t>med enhed Ton angivet</w:t>
+      </w:r>
+    </w:p>
+    <w:p>
+      <w:pPr>
+        <w:rPr>
+          <w:rFonts w:ascii="Calibri" w:hAnsi="Calibri"/>
+          <w:lang w:val="en-US"/>
+        </w:rPr>
+      </w:pPr>
+      <w:r>
+        <w:rPr>
+          <w:rFonts w:ascii="Calibri" w:hAnsi="Calibri"/>
+          <w:lang w:val="en-US"/>
+        </w:rPr>
+        <w:t>Input:</w:t>
+      </w:r>
+      <w:r>
+        <w:rPr>
+          <w:rFonts w:ascii="Calibri" w:hAnsi="Calibri"/>
+          <w:lang w:val="en-US"/>
+        </w:rPr>
+        <w:t xml:space="preserve"> </w:t>
+      </w:r>
+      <w:proofErr w:type="spellStart"/>
+      <w:r>
+        <w:rPr>
+          <w:rFonts w:ascii="Calibri" w:hAnsi="Calibri"/>
+          <w:lang w:val="en-US"/>
+        </w:rPr>
+        <w:t>værdi</w:t>
+      </w:r>
+      <w:proofErr w:type="spellEnd"/>
+      <w:r>
+        <w:rPr>
+          <w:rFonts w:ascii="Calibri" w:hAnsi="Calibri"/>
+          <w:lang w:val="en-US"/>
+        </w:rPr>
+        <w:t xml:space="preserve"> = 9, </w:t>
+      </w:r>
+      <w:proofErr w:type="spellStart"/>
+      <w:r>
+        <w:rPr>
+          <w:rFonts w:ascii="Calibri" w:hAnsi="Calibri"/>
+          <w:lang w:val="en-US"/>
+        </w:rPr>
+        <w:t>enhed</w:t>
+      </w:r>
+      <w:proofErr w:type="spellEnd"/>
+      <w:r>
+        <w:rPr>
+          <w:rFonts w:ascii="Calibri" w:hAnsi="Calibri"/>
+          <w:lang w:val="en-US"/>
+        </w:rPr>
+        <w:t xml:space="preserve"> = Ton</w:t>
+      </w:r>
+    </w:p>
+    <w:p>
+      <w:pPr>
+        <w:rPr>
+          <w:rFonts w:ascii="Calibri" w:hAnsi="Calibri"/>
+          <w:lang w:val="en-US"/>
+        </w:rPr>
+      </w:pPr>
+      <w:r>
+        <w:rPr>
+          <w:rFonts w:ascii="Calibri" w:hAnsi="Calibri"/>
+          <w:lang w:val="en-US"/>
+        </w:rPr>
+        <w:t>Expected output:</w:t>
+      </w:r>
+    </w:p>
+    <w:p>
+      <w:pPr>
+        <w:rPr>
+          <w:rFonts w:ascii="Calibri" w:hAnsi="Calibri"/>
+          <w:lang w:val="en-US"/>
+        </w:rPr>
+      </w:pPr>
+      <w:r>
+        <w:rPr>
+          <w:rFonts w:ascii="Calibri" w:hAnsi="Calibri"/>
+          <w:lang w:val="en-US"/>
+        </w:rPr>
+        <w:t>KG = 9000</w:t>
+      </w:r>
+    </w:p>
+    <w:p>
+      <w:pPr>
+        <w:rPr>
+          <w:rFonts w:ascii="Calibri" w:hAnsi="Calibri"/>
+          <w:lang w:val="en-US"/>
+        </w:rPr>
+      </w:pPr>
+      <w:r>
+        <w:rPr>
+          <w:rFonts w:ascii="Calibri" w:hAnsi="Calibri"/>
+          <w:lang w:val="en-US"/>
+        </w:rPr>
+        <w:t xml:space="preserve">Ton = </w:t>
+      </w:r>
+      <w:r>
+        <w:rPr>
+          <w:rFonts w:ascii="Calibri" w:hAnsi="Calibri"/>
+          <w:lang w:val="en-US"/>
+        </w:rPr>
+        <w:t>9</w:t>
+      </w:r>
+    </w:p>
+    <w:p>
+      <w:pPr>
+        <w:rPr>
+          <w:rFonts w:ascii="Calibri" w:hAnsi="Calibri"/>
+          <w:lang w:val="en-US"/>
+        </w:rPr>
+      </w:pPr>
+      <w:r>
+        <w:rPr>
+          <w:rFonts w:ascii="Calibri" w:hAnsi="Calibri"/>
+          <w:lang w:val="en-US"/>
+        </w:rPr>
+        <w:t xml:space="preserve">Newton = </w:t>
+      </w:r>
+      <w:r>
+        <w:rPr>
+          <w:rFonts w:ascii="Calibri" w:hAnsi="Calibri"/>
+          <w:lang w:val="en-US"/>
+        </w:rPr>
+        <w:t>88344</w:t>
+      </w:r>
+    </w:p>
+    <w:p>
+      <w:pPr>
+        <w:rPr>
+          <w:rFonts w:ascii="Calibri" w:hAnsi="Calibri"/>
+          <w:lang w:val="en-US"/>
+        </w:rPr>
+      </w:pPr>
+      <w:r>
+        <w:rPr>
+          <w:rFonts w:ascii="Calibri" w:hAnsi="Calibri"/>
+          <w:lang w:val="en-US"/>
+        </w:rPr>
+        <w:t xml:space="preserve">Boolean </w:t>
+      </w:r>
+      <w:proofErr w:type="spellStart"/>
+      <w:r>
+        <w:rPr>
+          <w:rFonts w:ascii="Calibri" w:hAnsi="Calibri"/>
+          <w:lang w:val="en-US"/>
+        </w:rPr>
+        <w:t>erUnormalStor</w:t>
+      </w:r>
+      <w:proofErr w:type="spellEnd"/>
+      <w:r>
+        <w:rPr>
+          <w:rFonts w:ascii="Calibri" w:hAnsi="Calibri"/>
+          <w:lang w:val="en-US"/>
+        </w:rPr>
+        <w:t xml:space="preserve"> =</w:t>
+      </w:r>
+      <w:r>
+        <w:rPr>
+          <w:rFonts w:ascii="Calibri" w:hAnsi="Calibri"/>
+          <w:lang w:val="en-US"/>
+        </w:rPr>
+        <w:t xml:space="preserve"> false</w:t>
+      </w:r>
+    </w:p>
+    <w:p>
+      <w:pPr>
+        <w:rPr>
+          <w:rFonts w:ascii="Calibri" w:hAnsi="Calibri"/>
+          <w:lang w:val="en-US"/>
+        </w:rPr>
+      </w:pPr>
+      <w:r>
+        <w:rPr>
+          <w:rFonts w:ascii="Calibri" w:hAnsi="Calibri"/>
+          <w:lang w:val="en-US"/>
+        </w:rPr>
+        <w:t>Actual output</w:t>
+      </w:r>
+      <w:r>
+        <w:rPr>
+          <w:rFonts w:ascii="Calibri" w:hAnsi="Calibri"/>
+          <w:lang w:val="en-US"/>
+        </w:rPr>
+        <w:t xml:space="preserve">: </w:t>
+      </w:r>
+    </w:p>
+    <w:p>
+      <w:pPr>
+        <w:rPr>
+          <w:rFonts w:ascii="Calibri" w:hAnsi="Calibri"/>
+          <w:lang w:val="en-US"/>
+        </w:rPr>
+      </w:pPr>
+    </w:p>
+    <w:p>
+      <w:pPr>
+        <w:rPr>
+          <w:rFonts w:ascii="Calibri" w:hAnsi="Calibri"/>
+          <w:u w:val="single"/>
+        </w:rPr>
+      </w:pPr>
+      <w:r>
+        <w:rPr>
+          <w:rFonts w:ascii="Calibri" w:hAnsi="Calibri"/>
+          <w:u w:val="single"/>
+        </w:rPr>
+        <w:t>TC-6:</w:t>
+      </w:r>
+      <w:r>
+        <w:rPr>
+          <w:rFonts w:ascii="Calibri" w:hAnsi="Calibri"/>
+          <w:u w:val="single"/>
+        </w:rPr>
+        <w:t xml:space="preserve"> </w:t>
+      </w:r>
+      <w:r>
+        <w:rPr>
+          <w:rFonts w:ascii="Calibri" w:hAnsi="Calibri"/>
+          <w:u w:val="single"/>
+        </w:rPr>
+        <w:t xml:space="preserve">For stor </w:t>
+      </w:r>
+      <w:r>
+        <w:rPr>
+          <w:rFonts w:ascii="Calibri" w:hAnsi="Calibri"/>
+          <w:u w:val="single"/>
+        </w:rPr>
+        <w:t>KG-værdi</w:t>
+      </w:r>
+      <w:r>
+        <w:rPr>
+          <w:rFonts w:ascii="Calibri" w:hAnsi="Calibri"/>
+          <w:u w:val="single"/>
+        </w:rPr>
+        <w:t xml:space="preserve"> med enhed Ton angivet</w:t>
+      </w:r>
+    </w:p>
+    <w:p>
+      <w:pPr>
+        <w:rPr>
+          <w:rFonts w:ascii="Calibri" w:hAnsi="Calibri"/>
+          <w:lang w:val="en-US"/>
+        </w:rPr>
+      </w:pPr>
+      <w:r>
+        <w:rPr>
+          <w:rFonts w:ascii="Calibri" w:hAnsi="Calibri"/>
+          <w:lang w:val="en-US"/>
+        </w:rPr>
+        <w:t>Input:</w:t>
+      </w:r>
+      <w:r>
+        <w:rPr>
+          <w:rFonts w:ascii="Calibri" w:hAnsi="Calibri"/>
+          <w:lang w:val="en-US"/>
+        </w:rPr>
+        <w:t xml:space="preserve"> </w:t>
+      </w:r>
+      <w:proofErr w:type="spellStart"/>
+      <w:r>
+        <w:rPr>
+          <w:rFonts w:ascii="Calibri" w:hAnsi="Calibri"/>
+          <w:lang w:val="en-US"/>
+        </w:rPr>
+        <w:t>værdi</w:t>
+      </w:r>
+      <w:proofErr w:type="spellEnd"/>
+      <w:r>
+        <w:rPr>
+          <w:rFonts w:ascii="Calibri" w:hAnsi="Calibri"/>
+          <w:lang w:val="en-US"/>
+        </w:rPr>
+        <w:t xml:space="preserve"> = </w:t>
+      </w:r>
+      <w:r>
+        <w:rPr>
+          <w:rFonts w:ascii="Calibri" w:hAnsi="Calibri"/>
+          <w:lang w:val="en-US"/>
+        </w:rPr>
+        <w:t>34</w:t>
+      </w:r>
+      <w:r>
+        <w:rPr>
+          <w:rFonts w:ascii="Calibri" w:hAnsi="Calibri"/>
+          <w:lang w:val="en-US"/>
+        </w:rPr>
+        <w:t xml:space="preserve">, </w:t>
+      </w:r>
+      <w:proofErr w:type="spellStart"/>
+      <w:r>
+        <w:rPr>
+          <w:rFonts w:ascii="Calibri" w:hAnsi="Calibri"/>
+          <w:lang w:val="en-US"/>
+        </w:rPr>
+        <w:t>enhed</w:t>
+      </w:r>
+      <w:proofErr w:type="spellEnd"/>
+      <w:r>
+        <w:rPr>
+          <w:rFonts w:ascii="Calibri" w:hAnsi="Calibri"/>
+          <w:lang w:val="en-US"/>
+        </w:rPr>
+        <w:t xml:space="preserve"> = Ton</w:t>
+      </w:r>
+    </w:p>
+    <w:p>
+      <w:pPr>
+        <w:rPr>
+          <w:rFonts w:ascii="Calibri" w:hAnsi="Calibri"/>
+          <w:lang w:val="en-US"/>
+        </w:rPr>
+      </w:pPr>
+      <w:r>
+        <w:rPr>
+          <w:rFonts w:ascii="Calibri" w:hAnsi="Calibri"/>
+          <w:lang w:val="en-US"/>
+        </w:rPr>
+        <w:t>Expected output:</w:t>
+      </w:r>
+      <w:r>
+        <w:rPr>
+          <w:rFonts w:ascii="Calibri" w:hAnsi="Calibri"/>
+          <w:lang w:val="en-US"/>
+        </w:rPr>
+        <w:t xml:space="preserve"> </w:t>
+      </w:r>
+    </w:p>
+    <w:p>
+      <w:pPr>
+        <w:rPr>
+          <w:rFonts w:ascii="Calibri" w:hAnsi="Calibri"/>
+          <w:lang w:val="en-US"/>
+        </w:rPr>
+      </w:pPr>
+      <w:r>
+        <w:rPr>
+          <w:rFonts w:ascii="Calibri" w:hAnsi="Calibri"/>
+          <w:lang w:val="en-US"/>
+        </w:rPr>
+        <w:t>KG = 34.000</w:t>
+      </w:r>
+    </w:p>
+    <w:p>
+      <w:pPr>
+        <w:rPr>
+          <w:rFonts w:ascii="Calibri" w:hAnsi="Calibri"/>
+          <w:lang w:val="en-US"/>
+        </w:rPr>
+      </w:pPr>
+      <w:r>
+        <w:rPr>
+          <w:rFonts w:ascii="Calibri" w:hAnsi="Calibri"/>
+          <w:lang w:val="en-US"/>
+        </w:rPr>
+        <w:t xml:space="preserve">Ton = </w:t>
+      </w:r>
+      <w:r>
+        <w:rPr>
+          <w:rFonts w:ascii="Calibri" w:hAnsi="Calibri"/>
+          <w:lang w:val="en-US"/>
+        </w:rPr>
+        <w:t>34</w:t>
+      </w:r>
+    </w:p>
+    <w:p>
+      <w:pPr>
+        <w:rPr>
+          <w:rFonts w:ascii="Calibri" w:hAnsi="Calibri"/>
+          <w:lang w:val="en-US"/>
+        </w:rPr>
+      </w:pPr>
+      <w:r>
+        <w:rPr>
+          <w:rFonts w:ascii="Calibri" w:hAnsi="Calibri"/>
+          <w:lang w:val="en-US"/>
+        </w:rPr>
+        <w:t xml:space="preserve">Newton = </w:t>
+      </w:r>
+      <w:r>
+        <w:rPr>
+          <w:rFonts w:ascii="Calibri" w:hAnsi="Calibri"/>
+          <w:lang w:val="en-US"/>
+        </w:rPr>
+        <w:t>333744</w:t>
+      </w:r>
+    </w:p>
+    <w:p>
+      <w:pPr>
+        <w:rPr>
+          <w:rFonts w:ascii="Calibri" w:hAnsi="Calibri"/>
+          <w:lang w:val="en-US"/>
+        </w:rPr>
+      </w:pPr>
+      <w:r>
+        <w:rPr>
+          <w:rFonts w:ascii="Calibri" w:hAnsi="Calibri"/>
+          <w:lang w:val="en-US"/>
+        </w:rPr>
+        <w:t xml:space="preserve">Boolean </w:t>
+      </w:r>
+      <w:proofErr w:type="spellStart"/>
+      <w:r>
+        <w:rPr>
+          <w:rFonts w:ascii="Calibri" w:hAnsi="Calibri"/>
+          <w:lang w:val="en-US"/>
+        </w:rPr>
+        <w:t>erUnormalStor</w:t>
+      </w:r>
+      <w:proofErr w:type="spellEnd"/>
+      <w:r>
+        <w:rPr>
+          <w:rFonts w:ascii="Calibri" w:hAnsi="Calibri"/>
+          <w:lang w:val="en-US"/>
+        </w:rPr>
+        <w:t xml:space="preserve"> = true</w:t>
+      </w:r>
+    </w:p>
+    <w:p>
+      <w:pPr>
+        <w:rPr>
+          <w:rFonts w:ascii="Calibri" w:hAnsi="Calibri"/>
+          <w:lang w:val="en-US"/>
+        </w:rPr>
+      </w:pPr>
+      <w:r>
+        <w:rPr>
+          <w:rFonts w:ascii="Calibri" w:hAnsi="Calibri"/>
+          <w:lang w:val="en-US"/>
+        </w:rPr>
+        <w:t>Actual output</w:t>
+      </w:r>
+      <w:r>
+        <w:rPr>
+          <w:rFonts w:ascii="Calibri" w:hAnsi="Calibri"/>
+          <w:lang w:val="en-US"/>
+        </w:rPr>
+        <w:t xml:space="preserve">: </w:t>
+      </w:r>
+    </w:p>
+    <w:p>
+      <w:pPr>
+        <w:rPr>
+          <w:rFonts w:ascii="Calibri" w:hAnsi="Calibri"/>
+          <w:lang w:val="en-US"/>
+        </w:rPr>
+      </w:pPr>
+    </w:p>
+    <w:p>
+      <w:pPr>
+        <w:rPr>
+          <w:rFonts w:ascii="Calibri" w:hAnsi="Calibri"/>
+          <w:u w:val="single"/>
+        </w:rPr>
+      </w:pPr>
+      <w:r>
+        <w:rPr>
+          <w:rFonts w:ascii="Calibri" w:hAnsi="Calibri"/>
+          <w:u w:val="single"/>
+        </w:rPr>
+        <w:t>TC-7</w:t>
+      </w:r>
+      <w:r>
+        <w:rPr>
+          <w:rFonts w:ascii="Calibri" w:hAnsi="Calibri"/>
+          <w:u w:val="single"/>
+        </w:rPr>
+        <w:t>: Negativ</w:t>
+      </w:r>
+      <w:r>
+        <w:rPr>
+          <w:rFonts w:ascii="Calibri" w:hAnsi="Calibri"/>
+          <w:u w:val="single"/>
+        </w:rPr>
+        <w:t xml:space="preserve"> værdi</w:t>
+      </w:r>
+      <w:r>
+        <w:rPr>
+          <w:rFonts w:ascii="Calibri" w:hAnsi="Calibri"/>
+          <w:u w:val="single"/>
+        </w:rPr>
+        <w:t xml:space="preserve"> med enhed Newton angivet</w:t>
+      </w:r>
+    </w:p>
+    <w:p>
+      <w:pPr>
+        <w:rPr>
+          <w:rFonts w:ascii="Calibri" w:hAnsi="Calibri"/>
+          <w:lang w:val="en-US"/>
+        </w:rPr>
+      </w:pPr>
+      <w:r>
+        <w:rPr>
+          <w:rFonts w:ascii="Calibri" w:hAnsi="Calibri"/>
+          <w:lang w:val="en-US"/>
+        </w:rPr>
+        <w:t>Input:</w:t>
+      </w:r>
+      <w:r>
+        <w:rPr>
+          <w:rFonts w:ascii="Calibri" w:hAnsi="Calibri"/>
+          <w:lang w:val="en-US"/>
+        </w:rPr>
+        <w:t xml:space="preserve"> </w:t>
+      </w:r>
+      <w:proofErr w:type="spellStart"/>
+      <w:r>
+        <w:rPr>
+          <w:rFonts w:ascii="Calibri" w:hAnsi="Calibri"/>
+          <w:lang w:val="en-US"/>
+        </w:rPr>
+        <w:t>værdi</w:t>
+      </w:r>
+      <w:proofErr w:type="spellEnd"/>
+      <w:r>
+        <w:rPr>
+          <w:rFonts w:ascii="Calibri" w:hAnsi="Calibri"/>
+          <w:lang w:val="en-US"/>
+        </w:rPr>
+        <w:t xml:space="preserve"> = </w:t>
+      </w:r>
+      <w:r>
+        <w:rPr>
+          <w:rFonts w:ascii="Calibri" w:hAnsi="Calibri"/>
+          <w:lang w:val="en-US"/>
+        </w:rPr>
+        <w:t>-5</w:t>
+      </w:r>
+      <w:r>
+        <w:rPr>
+          <w:rFonts w:ascii="Calibri" w:hAnsi="Calibri"/>
+          <w:lang w:val="en-US"/>
+        </w:rPr>
+        <w:t xml:space="preserve">, </w:t>
+      </w:r>
+      <w:proofErr w:type="spellStart"/>
+      <w:r>
+        <w:rPr>
+          <w:rFonts w:ascii="Calibri" w:hAnsi="Calibri"/>
+          <w:lang w:val="en-US"/>
+        </w:rPr>
+        <w:t>enhed</w:t>
+      </w:r>
+      <w:proofErr w:type="spellEnd"/>
+      <w:r>
+        <w:rPr>
+          <w:rFonts w:ascii="Calibri" w:hAnsi="Calibri"/>
+          <w:lang w:val="en-US"/>
+        </w:rPr>
+        <w:t xml:space="preserve"> = </w:t>
+      </w:r>
+      <w:r>
+        <w:rPr>
+          <w:rFonts w:ascii="Calibri" w:hAnsi="Calibri"/>
+          <w:lang w:val="en-US"/>
+        </w:rPr>
+        <w:t>Newton</w:t>
+      </w:r>
+    </w:p>
+    <w:p>
+      <w:pPr>
+        <w:rPr>
+          <w:rFonts w:ascii="Calibri" w:hAnsi="Calibri"/>
+          <w:lang w:val="en-US"/>
+        </w:rPr>
+      </w:pPr>
+      <w:r>
+        <w:rPr>
+          <w:rFonts w:ascii="Calibri" w:hAnsi="Calibri"/>
+          <w:lang w:val="en-US"/>
+        </w:rPr>
+        <w:t>Expected output:</w:t>
+      </w:r>
+      <w:r>
+        <w:rPr>
+          <w:rFonts w:ascii="Calibri" w:hAnsi="Calibri"/>
+        </w:rPr>
+        <w:t xml:space="preserve"> </w:t>
+      </w:r>
+      <w:r>
+        <w:rPr>
+          <w:rFonts w:ascii="Calibri" w:hAnsi="Calibri"/>
+        </w:rPr>
+        <w:t>UgyldigBelastningException</w:t>
+      </w:r>
+    </w:p>
+    <w:p>
+      <w:pPr>
+        <w:rPr>
+          <w:rFonts w:ascii="Calibri" w:hAnsi="Calibri"/>
+          <w:lang w:val="en-US"/>
+        </w:rPr>
+      </w:pPr>
+      <w:r>
+        <w:rPr>
+          <w:rFonts w:ascii="Calibri" w:hAnsi="Calibri"/>
+          <w:lang w:val="en-US"/>
+        </w:rPr>
+        <w:t>Actual output</w:t>
+      </w:r>
+      <w:r>
+        <w:rPr>
+          <w:rFonts w:ascii="Calibri" w:hAnsi="Calibri"/>
+          <w:lang w:val="en-US"/>
+        </w:rPr>
+        <w:t xml:space="preserve">: </w:t>
+      </w:r>
+    </w:p>
+    <w:p>
+      <w:pPr>
+        <w:rPr>
+          <w:rFonts w:ascii="Calibri" w:hAnsi="Calibri"/>
+          <w:lang w:val="en-US"/>
+        </w:rPr>
+      </w:pPr>
+    </w:p>
+    <w:p>
+      <w:pPr>
+        <w:rPr>
+          <w:rFonts w:ascii="Calibri" w:hAnsi="Calibri"/>
+          <w:u w:val="single"/>
+        </w:rPr>
+      </w:pPr>
+      <w:r>
+        <w:rPr>
+          <w:rFonts w:ascii="Calibri" w:hAnsi="Calibri"/>
+          <w:u w:val="single"/>
+        </w:rPr>
+        <w:t>TC-8</w:t>
+      </w:r>
+      <w:r>
+        <w:rPr>
+          <w:rFonts w:ascii="Calibri" w:hAnsi="Calibri"/>
+          <w:u w:val="single"/>
+        </w:rPr>
+        <w:t>:</w:t>
+      </w:r>
+      <w:r>
+        <w:rPr>
+          <w:rFonts w:ascii="Calibri" w:hAnsi="Calibri"/>
+          <w:u w:val="single"/>
+        </w:rPr>
+        <w:t xml:space="preserve"> Positiv værdi </w:t>
+      </w:r>
+      <w:r>
+        <w:rPr>
+          <w:rFonts w:ascii="Calibri" w:hAnsi="Calibri"/>
+          <w:u w:val="single"/>
+        </w:rPr>
+        <w:t>med enhed Newton angivet</w:t>
+      </w:r>
+    </w:p>
+    <w:p>
+      <w:pPr>
+        <w:rPr>
+          <w:rFonts w:ascii="Calibri" w:hAnsi="Calibri"/>
+          <w:lang w:val="en-US"/>
+        </w:rPr>
+      </w:pPr>
+      <w:r>
+        <w:rPr>
+          <w:rFonts w:ascii="Calibri" w:hAnsi="Calibri"/>
+          <w:lang w:val="en-US"/>
+        </w:rPr>
+        <w:t>Input:</w:t>
+      </w:r>
+      <w:r>
+        <w:rPr>
+          <w:rFonts w:ascii="Calibri" w:hAnsi="Calibri"/>
+          <w:lang w:val="en-US"/>
+        </w:rPr>
+        <w:t xml:space="preserve"> </w:t>
+      </w:r>
+      <w:proofErr w:type="spellStart"/>
+      <w:r>
+        <w:rPr>
+          <w:rFonts w:ascii="Calibri" w:hAnsi="Calibri"/>
+          <w:lang w:val="en-US"/>
+        </w:rPr>
+        <w:t>værdi</w:t>
+      </w:r>
+      <w:proofErr w:type="spellEnd"/>
+      <w:r>
+        <w:rPr>
+          <w:rFonts w:ascii="Calibri" w:hAnsi="Calibri"/>
+          <w:lang w:val="en-US"/>
+        </w:rPr>
+        <w:t xml:space="preserve"> = </w:t>
+      </w:r>
+      <w:r>
+        <w:rPr>
+          <w:rFonts w:ascii="Calibri" w:hAnsi="Calibri"/>
+          <w:lang w:val="en-US"/>
+        </w:rPr>
+        <w:t>150498</w:t>
+      </w:r>
       <w:proofErr w:type="gramStart"/>
       <w:r>
         <w:rPr>
           <w:rFonts w:ascii="Calibri" w:hAnsi="Calibri"/>
           <w:lang w:val="en-US"/>
         </w:rPr>
+        <w:t>,94</w:t>
+      </w:r>
+      <w:proofErr w:type="gramEnd"/>
+      <w:r>
+        <w:rPr>
+          <w:rFonts w:ascii="Calibri" w:hAnsi="Calibri"/>
+          <w:lang w:val="en-US"/>
+        </w:rPr>
+        <w:t xml:space="preserve"> -</w:t>
+      </w:r>
+      <w:r>
+        <w:rPr>
+          <w:rFonts w:ascii="Calibri" w:hAnsi="Calibri"/>
+          <w:lang w:val="en-US"/>
+        </w:rPr>
+        <w:t xml:space="preserve"> </w:t>
+      </w:r>
+      <w:proofErr w:type="spellStart"/>
+      <w:r>
+        <w:rPr>
+          <w:rFonts w:ascii="Calibri" w:hAnsi="Calibri"/>
+          <w:lang w:val="en-US"/>
+        </w:rPr>
+        <w:t>enhed</w:t>
+      </w:r>
+      <w:proofErr w:type="spellEnd"/>
+      <w:r>
+        <w:rPr>
+          <w:rFonts w:ascii="Calibri" w:hAnsi="Calibri"/>
+          <w:lang w:val="en-US"/>
+        </w:rPr>
+        <w:t xml:space="preserve"> = </w:t>
+      </w:r>
+      <w:r>
+        <w:rPr>
+          <w:rFonts w:ascii="Calibri" w:hAnsi="Calibri"/>
+          <w:lang w:val="en-US"/>
+        </w:rPr>
+        <w:t>Newton</w:t>
+      </w:r>
+    </w:p>
+    <w:p>
+      <w:pPr>
+        <w:rPr>
+          <w:rFonts w:ascii="Calibri" w:hAnsi="Calibri"/>
+          <w:lang w:val="en-US"/>
+        </w:rPr>
+      </w:pPr>
+      <w:r>
+        <w:rPr>
+          <w:rFonts w:ascii="Calibri" w:hAnsi="Calibri"/>
+          <w:lang w:val="en-US"/>
+        </w:rPr>
+        <w:t>Expected output:</w:t>
+      </w:r>
+    </w:p>
+    <w:p>
+      <w:pPr>
+        <w:rPr>
+          <w:rFonts w:ascii="Calibri" w:hAnsi="Calibri"/>
+          <w:lang w:val="en-US"/>
+        </w:rPr>
+      </w:pPr>
+      <w:r>
+        <w:rPr>
+          <w:rFonts w:ascii="Calibri" w:hAnsi="Calibri"/>
+          <w:lang w:val="en-US"/>
+        </w:rPr>
+        <w:t>KG = 15332</w:t>
+      </w:r>
+    </w:p>
+    <w:p>
+      <w:pPr>
+        <w:rPr>
+          <w:rFonts w:ascii="Calibri" w:hAnsi="Calibri"/>
+          <w:lang w:val="en-US"/>
+        </w:rPr>
+      </w:pPr>
+      <w:r>
+        <w:rPr>
+          <w:rFonts w:ascii="Calibri" w:hAnsi="Calibri"/>
+          <w:lang w:val="en-US"/>
+        </w:rPr>
+        <w:t xml:space="preserve">Ton = </w:t>
+      </w:r>
+      <w:r>
+        <w:rPr>
+          <w:rFonts w:ascii="Calibri" w:hAnsi="Calibri"/>
+          <w:lang w:val="en-US"/>
+        </w:rPr>
+        <w:t>15</w:t>
+      </w:r>
+      <w:proofErr w:type="gramStart"/>
+      <w:r>
+        <w:rPr>
+          <w:rFonts w:ascii="Calibri" w:hAnsi="Calibri"/>
+          <w:lang w:val="en-US"/>
+        </w:rPr>
+        <w:t>,33</w:t>
+      </w:r>
+      <w:proofErr w:type="gramEnd"/>
+    </w:p>
+    <w:p>
+      <w:pPr>
+        <w:rPr>
+          <w:rFonts w:ascii="Calibri" w:hAnsi="Calibri"/>
+          <w:lang w:val="en-US"/>
+        </w:rPr>
+      </w:pPr>
+      <w:r>
+        <w:rPr>
+          <w:rFonts w:ascii="Calibri" w:hAnsi="Calibri"/>
+          <w:lang w:val="en-US"/>
+        </w:rPr>
+        <w:t>Newton = 150498</w:t>
+      </w:r>
+      <w:proofErr w:type="gramStart"/>
+      <w:r>
+        <w:rPr>
+          <w:rFonts w:ascii="Calibri" w:hAnsi="Calibri"/>
+          <w:lang w:val="en-US"/>
+        </w:rPr>
+        <w:t>,94</w:t>
+      </w:r>
+      <w:proofErr w:type="gramEnd"/>
+    </w:p>
+    <w:p>
+      <w:pPr>
+        <w:rPr>
+          <w:rFonts w:ascii="Calibri" w:hAnsi="Calibri"/>
+          <w:lang w:val="en-US"/>
+        </w:rPr>
+      </w:pPr>
+      <w:r>
+        <w:rPr>
+          <w:rFonts w:ascii="Calibri" w:hAnsi="Calibri"/>
+          <w:lang w:val="en-US"/>
+        </w:rPr>
+        <w:lastRenderedPageBreak/>
+        <w:t xml:space="preserve">Boolean </w:t>
+      </w:r>
+      <w:proofErr w:type="spellStart"/>
+      <w:r>
+        <w:rPr>
+          <w:rFonts w:ascii="Calibri" w:hAnsi="Calibri"/>
+          <w:lang w:val="en-US"/>
+        </w:rPr>
         <w:t>erUnormalStor</w:t>
       </w:r>
+      <w:proofErr w:type="spellEnd"/>
+      <w:r>
+        <w:rPr>
+          <w:rFonts w:ascii="Calibri" w:hAnsi="Calibri"/>
+          <w:lang w:val="en-US"/>
+        </w:rPr>
+        <w:t xml:space="preserve"> = false</w:t>
+      </w:r>
+    </w:p>
+    <w:p>
+      <w:pPr>
+        <w:rPr>
+          <w:rFonts w:ascii="Calibri" w:hAnsi="Calibri"/>
+          <w:lang w:val="en-US"/>
+        </w:rPr>
+      </w:pPr>
+      <w:r>
+        <w:rPr>
+          <w:rFonts w:ascii="Calibri" w:hAnsi="Calibri"/>
+          <w:lang w:val="en-US"/>
+        </w:rPr>
+        <w:t>Actual output</w:t>
+      </w:r>
+      <w:r>
+        <w:rPr>
+          <w:rFonts w:ascii="Calibri" w:hAnsi="Calibri"/>
+          <w:lang w:val="en-US"/>
+        </w:rPr>
+        <w:t xml:space="preserve">: </w:t>
+      </w:r>
+    </w:p>
+    <w:p>
+      <w:pPr>
+        <w:rPr>
+          <w:rFonts w:ascii="Calibri" w:hAnsi="Calibri"/>
+          <w:lang w:val="en-US"/>
+        </w:rPr>
+      </w:pPr>
+    </w:p>
+    <w:p>
+      <w:pPr>
+        <w:rPr>
+          <w:rFonts w:ascii="Calibri" w:hAnsi="Calibri"/>
+          <w:u w:val="single"/>
+        </w:rPr>
+      </w:pPr>
+      <w:r>
+        <w:rPr>
+          <w:rFonts w:ascii="Calibri" w:hAnsi="Calibri"/>
+          <w:u w:val="single"/>
+        </w:rPr>
+        <w:t>TC-9</w:t>
+      </w:r>
+      <w:r>
+        <w:rPr>
+          <w:rFonts w:ascii="Calibri" w:hAnsi="Calibri"/>
+          <w:u w:val="single"/>
+        </w:rPr>
+        <w:t>:</w:t>
+      </w:r>
+      <w:r>
+        <w:rPr>
+          <w:rFonts w:ascii="Calibri" w:hAnsi="Calibri"/>
+          <w:u w:val="single"/>
+        </w:rPr>
+        <w:t xml:space="preserve"> For høj </w:t>
+      </w:r>
+      <w:r>
+        <w:rPr>
+          <w:rFonts w:ascii="Calibri" w:hAnsi="Calibri"/>
+          <w:u w:val="single"/>
+        </w:rPr>
+        <w:t>KG-værdi</w:t>
+      </w:r>
+      <w:r>
+        <w:rPr>
+          <w:rFonts w:ascii="Calibri" w:hAnsi="Calibri"/>
+          <w:u w:val="single"/>
+        </w:rPr>
+        <w:t xml:space="preserve"> </w:t>
+      </w:r>
+      <w:r>
+        <w:rPr>
+          <w:rFonts w:ascii="Calibri" w:hAnsi="Calibri"/>
+          <w:u w:val="single"/>
+        </w:rPr>
+        <w:t>med enhed Newton angivet</w:t>
+      </w:r>
+    </w:p>
+    <w:p>
+      <w:pPr>
+        <w:rPr>
+          <w:rFonts w:ascii="Calibri" w:hAnsi="Calibri"/>
+          <w:lang w:val="en-US"/>
+        </w:rPr>
+      </w:pPr>
+      <w:r>
+        <w:rPr>
+          <w:rFonts w:ascii="Calibri" w:hAnsi="Calibri"/>
+          <w:lang w:val="en-US"/>
+        </w:rPr>
+        <w:t>Input:</w:t>
+      </w:r>
+      <w:r>
+        <w:rPr>
+          <w:rFonts w:ascii="Calibri" w:hAnsi="Calibri"/>
+          <w:lang w:val="en-US"/>
+        </w:rPr>
+        <w:t xml:space="preserve"> </w:t>
+      </w:r>
+      <w:proofErr w:type="spellStart"/>
+      <w:r>
+        <w:rPr>
+          <w:rFonts w:ascii="Calibri" w:hAnsi="Calibri"/>
+          <w:lang w:val="en-US"/>
+        </w:rPr>
+        <w:t>værdi</w:t>
+      </w:r>
+      <w:proofErr w:type="spellEnd"/>
+      <w:r>
+        <w:rPr>
+          <w:rFonts w:ascii="Calibri" w:hAnsi="Calibri"/>
+          <w:lang w:val="en-US"/>
+        </w:rPr>
+        <w:t xml:space="preserve"> = </w:t>
+      </w:r>
+      <w:r>
+        <w:rPr>
+          <w:rFonts w:ascii="Calibri" w:hAnsi="Calibri"/>
+          <w:lang w:val="en-US"/>
+        </w:rPr>
+        <w:t>270500 -</w:t>
+      </w:r>
+      <w:r>
+        <w:rPr>
+          <w:rFonts w:ascii="Calibri" w:hAnsi="Calibri"/>
+          <w:lang w:val="en-US"/>
+        </w:rPr>
+        <w:t xml:space="preserve"> </w:t>
+      </w:r>
+      <w:proofErr w:type="spellStart"/>
+      <w:r>
+        <w:rPr>
+          <w:rFonts w:ascii="Calibri" w:hAnsi="Calibri"/>
+          <w:lang w:val="en-US"/>
+        </w:rPr>
+        <w:t>enhed</w:t>
+      </w:r>
+      <w:proofErr w:type="spellEnd"/>
+      <w:r>
+        <w:rPr>
+          <w:rFonts w:ascii="Calibri" w:hAnsi="Calibri"/>
+          <w:lang w:val="en-US"/>
+        </w:rPr>
+        <w:t xml:space="preserve"> = </w:t>
+      </w:r>
+      <w:r>
+        <w:rPr>
+          <w:rFonts w:ascii="Calibri" w:hAnsi="Calibri"/>
+          <w:lang w:val="en-US"/>
+        </w:rPr>
+        <w:t>Newton</w:t>
+      </w:r>
+    </w:p>
+    <w:p>
+      <w:pPr>
+        <w:rPr>
+          <w:rFonts w:ascii="Calibri" w:hAnsi="Calibri"/>
+          <w:lang w:val="en-US"/>
+        </w:rPr>
+      </w:pPr>
+      <w:r>
+        <w:rPr>
+          <w:rFonts w:ascii="Calibri" w:hAnsi="Calibri"/>
+          <w:lang w:val="en-US"/>
+        </w:rPr>
+        <w:t>Expected output:</w:t>
+      </w:r>
+      <w:r>
+        <w:rPr>
+          <w:rFonts w:ascii="Calibri" w:hAnsi="Calibri"/>
+          <w:lang w:val="en-US"/>
+        </w:rPr>
+        <w:t xml:space="preserve"> </w:t>
+      </w:r>
+    </w:p>
+    <w:p>
+      <w:pPr>
+        <w:rPr>
+          <w:rFonts w:ascii="Calibri" w:hAnsi="Calibri"/>
+          <w:lang w:val="en-US"/>
+        </w:rPr>
+      </w:pPr>
+      <w:r>
+        <w:rPr>
+          <w:rFonts w:ascii="Calibri" w:hAnsi="Calibri"/>
+          <w:lang w:val="en-US"/>
+        </w:rPr>
+        <w:t>KG = 27557</w:t>
+      </w:r>
+      <w:proofErr w:type="gramStart"/>
+      <w:r>
+        <w:rPr>
+          <w:rFonts w:ascii="Calibri" w:hAnsi="Calibri"/>
+          <w:lang w:val="en-US"/>
+        </w:rPr>
+        <w:t>,05</w:t>
+      </w:r>
       <w:proofErr w:type="gramEnd"/>
-      <w:r>
-        <w:rPr>
-          <w:rFonts w:ascii="Calibri" w:hAnsi="Calibri"/>
-          <w:lang w:val="en-US"/>
-        </w:rPr>
-        <w:t xml:space="preserve"> = false</w:t>
+    </w:p>
+    <w:p>
+      <w:pPr>
+        <w:rPr>
+          <w:rFonts w:ascii="Calibri" w:hAnsi="Calibri"/>
+          <w:lang w:val="en-US"/>
+        </w:rPr>
+      </w:pPr>
+      <w:r>
+        <w:rPr>
+          <w:rFonts w:ascii="Calibri" w:hAnsi="Calibri"/>
+          <w:lang w:val="en-US"/>
+        </w:rPr>
+        <w:t xml:space="preserve">Ton = </w:t>
+      </w:r>
+      <w:r>
+        <w:rPr>
+          <w:rFonts w:ascii="Calibri" w:hAnsi="Calibri"/>
+          <w:lang w:val="en-US"/>
+        </w:rPr>
+        <w:t>27</w:t>
+      </w:r>
+      <w:proofErr w:type="gramStart"/>
+      <w:r>
+        <w:rPr>
+          <w:rFonts w:ascii="Calibri" w:hAnsi="Calibri"/>
+          <w:lang w:val="en-US"/>
+        </w:rPr>
+        <w:t>,56</w:t>
+      </w:r>
+      <w:proofErr w:type="gramEnd"/>
+    </w:p>
+    <w:p>
+      <w:pPr>
+        <w:rPr>
+          <w:rFonts w:ascii="Calibri" w:hAnsi="Calibri"/>
+          <w:lang w:val="en-US"/>
+        </w:rPr>
+      </w:pPr>
+      <w:r>
+        <w:rPr>
+          <w:rFonts w:ascii="Calibri" w:hAnsi="Calibri"/>
+          <w:lang w:val="en-US"/>
+        </w:rPr>
+        <w:t>Newton = 270500</w:t>
+      </w:r>
+    </w:p>
+    <w:p>
+      <w:pPr>
+        <w:rPr>
+          <w:rFonts w:ascii="Calibri" w:hAnsi="Calibri"/>
+          <w:lang w:val="en-US"/>
+        </w:rPr>
+      </w:pPr>
+      <w:r>
+        <w:rPr>
+          <w:rFonts w:ascii="Calibri" w:hAnsi="Calibri"/>
+          <w:lang w:val="en-US"/>
+        </w:rPr>
+        <w:t xml:space="preserve">Boolean </w:t>
+      </w:r>
+      <w:proofErr w:type="spellStart"/>
+      <w:r>
+        <w:rPr>
+          <w:rFonts w:ascii="Calibri" w:hAnsi="Calibri"/>
+          <w:lang w:val="en-US"/>
+        </w:rPr>
+        <w:t>erUnormalStor</w:t>
+      </w:r>
+      <w:proofErr w:type="spellEnd"/>
+      <w:r>
+        <w:rPr>
+          <w:rFonts w:ascii="Calibri" w:hAnsi="Calibri"/>
+          <w:lang w:val="en-US"/>
+        </w:rPr>
+        <w:t xml:space="preserve"> = true</w:t>
       </w:r>
     </w:p>
     <w:p>
@@ -1085,6 +2655,95 @@
           <w:rFonts w:ascii="Calibri" w:hAnsi="Calibri"/>
           <w:lang w:val="en-US"/>
         </w:rPr>
+        <w:t>:</w:t>
+      </w:r>
+    </w:p>
+    <w:p>
+      <w:pPr>
+        <w:rPr>
+          <w:rFonts w:ascii="Calibri" w:hAnsi="Calibri"/>
+          <w:lang w:val="en-US"/>
+        </w:rPr>
+      </w:pPr>
+    </w:p>
+    <w:p>
+      <w:pPr>
+        <w:rPr>
+          <w:rFonts w:ascii="Calibri" w:hAnsi="Calibri"/>
+          <w:u w:val="single"/>
+        </w:rPr>
+      </w:pPr>
+      <w:r>
+        <w:rPr>
+          <w:rFonts w:ascii="Calibri" w:hAnsi="Calibri"/>
+          <w:u w:val="single"/>
+        </w:rPr>
+        <w:t>TC-10:</w:t>
+      </w:r>
+      <w:r>
+        <w:rPr>
+          <w:rFonts w:ascii="Calibri" w:hAnsi="Calibri"/>
+          <w:u w:val="single"/>
+        </w:rPr>
+        <w:t xml:space="preserve"> Værdi er 0 med enhed KG angivet</w:t>
+      </w:r>
+    </w:p>
+    <w:p>
+      <w:pPr>
+        <w:rPr>
+          <w:rFonts w:ascii="Calibri" w:hAnsi="Calibri"/>
+          <w:lang w:val="en-US"/>
+        </w:rPr>
+      </w:pPr>
+      <w:r>
+        <w:rPr>
+          <w:rFonts w:ascii="Calibri" w:hAnsi="Calibri"/>
+          <w:lang w:val="en-US"/>
+        </w:rPr>
+        <w:t>Input:</w:t>
+      </w:r>
+    </w:p>
+    <w:p>
+      <w:pPr>
+        <w:rPr>
+          <w:rFonts w:ascii="Calibri" w:hAnsi="Calibri"/>
+          <w:lang w:val="en-US"/>
+        </w:rPr>
+      </w:pPr>
+      <w:r>
+        <w:rPr>
+          <w:rFonts w:ascii="Calibri" w:hAnsi="Calibri"/>
+          <w:lang w:val="en-US"/>
+        </w:rPr>
+        <w:t>Expected output:</w:t>
+      </w:r>
+      <w:r>
+        <w:rPr>
+          <w:rFonts w:ascii="Calibri" w:hAnsi="Calibri"/>
+          <w:lang w:val="en-US"/>
+        </w:rPr>
+        <w:t xml:space="preserve"> </w:t>
+      </w:r>
+    </w:p>
+    <w:p>
+      <w:pPr>
+        <w:rPr>
+          <w:rFonts w:ascii="Calibri" w:hAnsi="Calibri"/>
+          <w:lang w:val="en-US"/>
+        </w:rPr>
+      </w:pPr>
+      <w:r>
+        <w:rPr>
+          <w:rFonts w:ascii="Calibri" w:hAnsi="Calibri"/>
+          <w:lang w:val="en-US"/>
+        </w:rPr>
+        <w:t>Actual output</w:t>
+      </w:r>
+      <w:r>
+        <w:rPr>
+          <w:rFonts w:ascii="Calibri" w:hAnsi="Calibri"/>
+          <w:lang w:val="en-US"/>
+        </w:rPr>
         <w:t xml:space="preserve">: </w:t>
       </w:r>
     </w:p>
@@ -1110,44 +2769,108 @@
           <w:u w:val="single"/>
           <w:lang w:val="en-US"/>
         </w:rPr>
-        <w:t>TC-3</w:t>
-      </w:r>
-      <w:r>
-        <w:rPr>
-          <w:rFonts w:ascii="Calibri" w:hAnsi="Calibri"/>
-          <w:u w:val="single"/>
-          <w:lang w:val="en-US"/>
-        </w:rPr>
-        <w:t xml:space="preserve">: For </w:t>
-      </w:r>
-      <w:proofErr w:type="spellStart"/>
-      <w:r>
-        <w:rPr>
-          <w:rFonts w:ascii="Calibri" w:hAnsi="Calibri"/>
-          <w:u w:val="single"/>
-          <w:lang w:val="en-US"/>
-        </w:rPr>
-        <w:t>stor</w:t>
-      </w:r>
-      <w:proofErr w:type="spellEnd"/>
-      <w:r>
-        <w:rPr>
-          <w:rFonts w:ascii="Calibri" w:hAnsi="Calibri"/>
-          <w:u w:val="single"/>
+        <w:t>TC-11</w:t>
+      </w:r>
+      <w:r>
+        <w:rPr>
+          <w:rFonts w:ascii="Calibri" w:hAnsi="Calibri"/>
+          <w:u w:val="single"/>
+          <w:lang w:val="en-US"/>
+        </w:rPr>
+        <w:t>:</w:t>
+      </w:r>
+    </w:p>
+    <w:p>
+      <w:pPr>
+        <w:rPr>
+          <w:rFonts w:ascii="Calibri" w:hAnsi="Calibri"/>
+          <w:lang w:val="en-US"/>
+        </w:rPr>
+      </w:pPr>
+      <w:r>
+        <w:rPr>
+          <w:rFonts w:ascii="Calibri" w:hAnsi="Calibri"/>
+          <w:lang w:val="en-US"/>
+        </w:rPr>
+        <w:t>Input:</w:t>
+      </w:r>
+    </w:p>
+    <w:p>
+      <w:pPr>
+        <w:rPr>
+          <w:rFonts w:ascii="Calibri" w:hAnsi="Calibri"/>
+          <w:lang w:val="en-US"/>
+        </w:rPr>
+      </w:pPr>
+      <w:r>
+        <w:rPr>
+          <w:rFonts w:ascii="Calibri" w:hAnsi="Calibri"/>
+          <w:lang w:val="en-US"/>
+        </w:rPr>
+        <w:t>Expected output:</w:t>
+      </w:r>
+      <w:r>
+        <w:rPr>
+          <w:rFonts w:ascii="Calibri" w:hAnsi="Calibri"/>
           <w:lang w:val="en-US"/>
         </w:rPr>
         <w:t xml:space="preserve"> </w:t>
       </w:r>
-      <w:proofErr w:type="spellStart"/>
-      <w:r>
-        <w:rPr>
-          <w:rFonts w:ascii="Calibri" w:hAnsi="Calibri"/>
-          <w:u w:val="single"/>
-          <w:lang w:val="en-US"/>
-        </w:rPr>
-        <w:t>værdi</w:t>
-      </w:r>
-      <w:proofErr w:type="spellEnd"/>
+    </w:p>
+    <w:p>
+      <w:pPr>
+        <w:rPr>
+          <w:rFonts w:ascii="Calibri" w:hAnsi="Calibri"/>
+          <w:lang w:val="en-US"/>
+        </w:rPr>
+      </w:pPr>
+      <w:r>
+        <w:rPr>
+          <w:rFonts w:ascii="Calibri" w:hAnsi="Calibri"/>
+          <w:lang w:val="en-US"/>
+        </w:rPr>
+        <w:t>Actual output</w:t>
+      </w:r>
+      <w:r>
+        <w:rPr>
+          <w:rFonts w:ascii="Calibri" w:hAnsi="Calibri"/>
+          <w:lang w:val="en-US"/>
+        </w:rPr>
+        <w:t xml:space="preserve">: </w:t>
+      </w:r>
+    </w:p>
+    <w:p>
+      <w:pPr>
+        <w:rPr>
+          <w:rFonts w:ascii="Calibri" w:hAnsi="Calibri"/>
+          <w:lang w:val="en-US"/>
+        </w:rPr>
+      </w:pPr>
+    </w:p>
+    <w:p>
+      <w:pPr>
+        <w:rPr>
+          <w:rFonts w:ascii="Calibri" w:hAnsi="Calibri"/>
+          <w:u w:val="single"/>
+          <w:lang w:val="en-US"/>
+        </w:rPr>
+      </w:pPr>
+      <w:r>
+        <w:rPr>
+          <w:rFonts w:ascii="Calibri" w:hAnsi="Calibri"/>
+          <w:u w:val="single"/>
+          <w:lang w:val="en-US"/>
+        </w:rPr>
+        <w:t>TC-12</w:t>
+      </w:r>
+      <w:r>
+        <w:rPr>
+          <w:rFonts w:ascii="Calibri" w:hAnsi="Calibri"/>
+          <w:u w:val="single"/>
+          <w:lang w:val="en-US"/>
+        </w:rPr>
+        <w:t>:</w:t>
+      </w:r>
     </w:p>
     <w:p>
       <w:pPr>
@@ -1163,6 +2886,21 @@
         </w:rPr>
         <w:t>Input:</w:t>
       </w:r>
+    </w:p>
+    <w:p>
+      <w:pPr>
+        <w:rPr>
+          <w:rFonts w:ascii="Calibri" w:hAnsi="Calibri"/>
+          <w:lang w:val="en-US"/>
+        </w:rPr>
+      </w:pPr>
+      <w:r>
+        <w:rPr>
+          <w:rFonts w:ascii="Calibri" w:hAnsi="Calibri"/>
+          <w:lang w:val="en-US"/>
+        </w:rPr>
+        <w:t>Expected output:</w:t>
+      </w:r>
       <w:r>
         <w:rPr>
           <w:rFonts w:ascii="Calibri" w:hAnsi="Calibri"/>
@@ -1170,44 +2908,75 @@
         </w:rPr>
         <w:t xml:space="preserve"> </w:t>
       </w:r>
-      <w:proofErr w:type="spellStart"/>
-      <w:r>
-        <w:rPr>
-          <w:rFonts w:ascii="Calibri" w:hAnsi="Calibri"/>
-          <w:lang w:val="en-US"/>
-        </w:rPr>
-        <w:t>værdi</w:t>
-      </w:r>
-      <w:proofErr w:type="spellEnd"/>
-      <w:r>
-        <w:rPr>
-          <w:rFonts w:ascii="Calibri" w:hAnsi="Calibri"/>
-          <w:lang w:val="en-US"/>
-        </w:rPr>
-        <w:t xml:space="preserve"> = 22.304, </w:t>
-      </w:r>
-      <w:proofErr w:type="spellStart"/>
-      <w:r>
-        <w:rPr>
-          <w:rFonts w:ascii="Calibri" w:hAnsi="Calibri"/>
-          <w:lang w:val="en-US"/>
-        </w:rPr>
-        <w:t>enhed</w:t>
-      </w:r>
-      <w:proofErr w:type="spellEnd"/>
-      <w:r>
-        <w:rPr>
-          <w:rFonts w:ascii="Calibri" w:hAnsi="Calibri"/>
-          <w:lang w:val="en-US"/>
-        </w:rPr>
-        <w:t xml:space="preserve"> =</w:t>
-      </w:r>
-      <w:r>
-        <w:rPr>
-          <w:rFonts w:ascii="Calibri" w:hAnsi="Calibri"/>
-          <w:lang w:val="en-US"/>
-        </w:rPr>
-        <w:t xml:space="preserve"> KG</w:t>
+    </w:p>
+    <w:p>
+      <w:pPr>
+        <w:rPr>
+          <w:rFonts w:ascii="Calibri" w:hAnsi="Calibri"/>
+          <w:lang w:val="en-US"/>
+        </w:rPr>
+      </w:pPr>
+      <w:r>
+        <w:rPr>
+          <w:rFonts w:ascii="Calibri" w:hAnsi="Calibri"/>
+          <w:lang w:val="en-US"/>
+        </w:rPr>
+        <w:t>Actual output</w:t>
+      </w:r>
+      <w:r>
+        <w:rPr>
+          <w:rFonts w:ascii="Calibri" w:hAnsi="Calibri"/>
+          <w:lang w:val="en-US"/>
+        </w:rPr>
+        <w:t xml:space="preserve">: </w:t>
+      </w:r>
+    </w:p>
+    <w:p>
+      <w:pPr>
+        <w:rPr>
+          <w:rFonts w:ascii="Calibri" w:hAnsi="Calibri"/>
+          <w:lang w:val="en-US"/>
+        </w:rPr>
+      </w:pPr>
+    </w:p>
+    <w:p>
+      <w:pPr>
+        <w:rPr>
+          <w:rFonts w:ascii="Calibri" w:hAnsi="Calibri"/>
+          <w:u w:val="single"/>
+          <w:lang w:val="en-US"/>
+        </w:rPr>
+      </w:pPr>
+      <w:r>
+        <w:rPr>
+          <w:rFonts w:ascii="Calibri" w:hAnsi="Calibri"/>
+          <w:u w:val="single"/>
+          <w:lang w:val="en-US"/>
+        </w:rPr>
+        <w:t>TC-13</w:t>
+      </w:r>
+      <w:r>
+        <w:rPr>
+          <w:rFonts w:ascii="Calibri" w:hAnsi="Calibri"/>
+          <w:u w:val="single"/>
+          <w:lang w:val="en-US"/>
+        </w:rPr>
+        <w:t>:</w:t>
+      </w:r>
+    </w:p>
+    <w:p>
+      <w:pPr>
+        <w:rPr>
+          <w:rFonts w:ascii="Calibri" w:hAnsi="Calibri"/>
+          <w:lang w:val="en-US"/>
+        </w:rPr>
+      </w:pPr>
+      <w:r>
+        <w:rPr>
+          <w:rFonts w:ascii="Calibri" w:hAnsi="Calibri"/>
+          <w:lang w:val="en-US"/>
+        </w:rPr>
+        <w:t>Input:</w:t>
       </w:r>
     </w:p>
     <w:p>
@@ -1244,96 +3013,6 @@
           <w:rFonts w:ascii="Calibri" w:hAnsi="Calibri"/>
           <w:lang w:val="en-US"/>
         </w:rPr>
-        <w:t xml:space="preserve">KG =22.304 </w:t>
-      </w:r>
-    </w:p>
-    <w:p>
-      <w:pPr>
-        <w:rPr>
-          <w:rFonts w:ascii="Calibri" w:hAnsi="Calibri"/>
-          <w:lang w:val="en-US"/>
-        </w:rPr>
-      </w:pPr>
-      <w:r>
-        <w:rPr>
-          <w:rFonts w:ascii="Calibri" w:hAnsi="Calibri"/>
-          <w:lang w:val="en-US"/>
-        </w:rPr>
-        <w:t xml:space="preserve">Ton = </w:t>
-      </w:r>
-      <w:r>
-        <w:rPr>
-          <w:rFonts w:ascii="Calibri" w:hAnsi="Calibri"/>
-          <w:lang w:val="en-US"/>
-        </w:rPr>
-        <w:t>22,304</w:t>
-      </w:r>
-    </w:p>
-    <w:p>
-      <w:pPr>
-        <w:rPr>
-          <w:rFonts w:ascii="Calibri" w:hAnsi="Calibri"/>
-          <w:lang w:val="en-US"/>
-        </w:rPr>
-      </w:pPr>
-      <w:r>
-        <w:rPr>
-          <w:rFonts w:ascii="Calibri" w:hAnsi="Calibri"/>
-          <w:lang w:val="en-US"/>
-        </w:rPr>
-        <w:t xml:space="preserve">Newton = </w:t>
-      </w:r>
-      <w:r>
-        <w:rPr>
-          <w:rFonts w:ascii="Calibri" w:hAnsi="Calibri"/>
-          <w:lang w:val="en-US"/>
-        </w:rPr>
-        <w:t>218936,064</w:t>
-      </w:r>
-    </w:p>
-    <w:p>
-      <w:pPr>
-        <w:rPr>
-          <w:rFonts w:ascii="Calibri" w:hAnsi="Calibri"/>
-          <w:lang w:val="en-US"/>
-        </w:rPr>
-      </w:pPr>
-      <w:r>
-        <w:rPr>
-          <w:rFonts w:ascii="Calibri" w:hAnsi="Calibri"/>
-          <w:lang w:val="en-US"/>
-        </w:rPr>
-        <w:t xml:space="preserve">Boolean </w:t>
-      </w:r>
-      <w:proofErr w:type="spellStart"/>
-      <w:r>
-        <w:rPr>
-          <w:rFonts w:ascii="Calibri" w:hAnsi="Calibri"/>
-          <w:lang w:val="en-US"/>
-        </w:rPr>
-        <w:t>erUnormalStor</w:t>
-      </w:r>
-      <w:proofErr w:type="spellEnd"/>
-      <w:r>
-        <w:rPr>
-          <w:rFonts w:ascii="Calibri" w:hAnsi="Calibri"/>
-          <w:lang w:val="en-US"/>
-        </w:rPr>
-        <w:t xml:space="preserve"> = true</w:t>
-      </w:r>
-    </w:p>
-    <w:p>
-      <w:pPr>
-        <w:rPr>
-          <w:rFonts w:ascii="Calibri" w:hAnsi="Calibri"/>
-          <w:lang w:val="en-US"/>
-        </w:rPr>
-      </w:pPr>
-      <w:r>
-        <w:rPr>
-          <w:rFonts w:ascii="Calibri" w:hAnsi="Calibri"/>
-          <w:lang w:val="en-US"/>
-        </w:rPr>
         <w:t>Actual output</w:t>
       </w:r>
       <w:r>
@@ -1341,6 +3020,39 @@
           <w:rFonts w:ascii="Calibri" w:hAnsi="Calibri"/>
           <w:lang w:val="en-US"/>
         </w:rPr>
+        <w:t xml:space="preserve">: </w:t>
+      </w:r>
+    </w:p>
+    <w:p>
+      <w:pPr>
+        <w:rPr>
+          <w:rFonts w:ascii="Calibri" w:hAnsi="Calibri"/>
+          <w:lang w:val="en-US"/>
+        </w:rPr>
+      </w:pPr>
+    </w:p>
+    <w:p>
+      <w:pPr>
+        <w:rPr>
+          <w:rFonts w:ascii="Calibri" w:hAnsi="Calibri"/>
+          <w:u w:val="single"/>
+          <w:lang w:val="en-US"/>
+        </w:rPr>
+      </w:pPr>
+      <w:r>
+        <w:rPr>
+          <w:rFonts w:ascii="Calibri" w:hAnsi="Calibri"/>
+          <w:u w:val="single"/>
+          <w:lang w:val="en-US"/>
+        </w:rPr>
+        <w:t>TC-14</w:t>
+      </w:r>
+      <w:r>
+        <w:rPr>
+          <w:rFonts w:ascii="Calibri" w:hAnsi="Calibri"/>
+          <w:u w:val="single"/>
+          <w:lang w:val="en-US"/>
+        </w:rPr>
         <w:t>:</w:t>
       </w:r>
     </w:p>
@@ -1351,22 +3063,81 @@
           <w:lang w:val="en-US"/>
         </w:rPr>
       </w:pPr>
-    </w:p>
-    <w:p>
-      <w:pPr>
-        <w:rPr>
-          <w:rFonts w:ascii="Calibri" w:hAnsi="Calibri"/>
-          <w:u w:val="single"/>
-          <w:lang w:val="en-US"/>
-        </w:rPr>
-      </w:pPr>
-      <w:r>
-        <w:rPr>
-          <w:rFonts w:ascii="Calibri" w:hAnsi="Calibri"/>
-          <w:u w:val="single"/>
-          <w:lang w:val="en-US"/>
-        </w:rPr>
-        <w:t>TC-4</w:t>
+      <w:r>
+        <w:rPr>
+          <w:rFonts w:ascii="Calibri" w:hAnsi="Calibri"/>
+          <w:lang w:val="en-US"/>
+        </w:rPr>
+        <w:t>Input:</w:t>
+      </w:r>
+    </w:p>
+    <w:p>
+      <w:pPr>
+        <w:rPr>
+          <w:rFonts w:ascii="Calibri" w:hAnsi="Calibri"/>
+          <w:lang w:val="en-US"/>
+        </w:rPr>
+      </w:pPr>
+      <w:r>
+        <w:rPr>
+          <w:rFonts w:ascii="Calibri" w:hAnsi="Calibri"/>
+          <w:lang w:val="en-US"/>
+        </w:rPr>
+        <w:t>Expected output:</w:t>
+      </w:r>
+      <w:r>
+        <w:rPr>
+          <w:rFonts w:ascii="Calibri" w:hAnsi="Calibri"/>
+          <w:lang w:val="en-US"/>
+        </w:rPr>
+        <w:t xml:space="preserve"> </w:t>
+      </w:r>
+    </w:p>
+    <w:p>
+      <w:pPr>
+        <w:rPr>
+          <w:rFonts w:ascii="Calibri" w:hAnsi="Calibri"/>
+          <w:lang w:val="en-US"/>
+        </w:rPr>
+      </w:pPr>
+      <w:r>
+        <w:rPr>
+          <w:rFonts w:ascii="Calibri" w:hAnsi="Calibri"/>
+          <w:lang w:val="en-US"/>
+        </w:rPr>
+        <w:t>Actual output</w:t>
+      </w:r>
+      <w:r>
+        <w:rPr>
+          <w:rFonts w:ascii="Calibri" w:hAnsi="Calibri"/>
+          <w:lang w:val="en-US"/>
+        </w:rPr>
+        <w:t xml:space="preserve">: </w:t>
+      </w:r>
+    </w:p>
+    <w:p>
+      <w:pPr>
+        <w:rPr>
+          <w:rFonts w:ascii="Calibri" w:hAnsi="Calibri"/>
+          <w:lang w:val="en-US"/>
+        </w:rPr>
+      </w:pPr>
+    </w:p>
+    <w:p>
+      <w:pPr>
+        <w:rPr>
+          <w:rFonts w:ascii="Calibri" w:hAnsi="Calibri"/>
+          <w:u w:val="single"/>
+          <w:lang w:val="en-US"/>
+        </w:rPr>
+      </w:pPr>
+      <w:r>
+        <w:rPr>
+          <w:rFonts w:ascii="Calibri" w:hAnsi="Calibri"/>
+          <w:u w:val="single"/>
+          <w:lang w:val="en-US"/>
+        </w:rPr>
+        <w:t>TC-15</w:t>
       </w:r>
       <w:r>
         <w:rPr>
@@ -1458,632 +3229,7 @@
           <w:u w:val="single"/>
           <w:lang w:val="en-US"/>
         </w:rPr>
-        <w:t>TC-5</w:t>
-      </w:r>
-      <w:r>
-        <w:rPr>
-          <w:rFonts w:ascii="Calibri" w:hAnsi="Calibri"/>
-          <w:u w:val="single"/>
-          <w:lang w:val="en-US"/>
-        </w:rPr>
-        <w:t>:</w:t>
-      </w:r>
-    </w:p>
-    <w:p>
-      <w:pPr>
-        <w:rPr>
-          <w:rFonts w:ascii="Calibri" w:hAnsi="Calibri"/>
-          <w:lang w:val="en-US"/>
-        </w:rPr>
-      </w:pPr>
-      <w:r>
-        <w:rPr>
-          <w:rFonts w:ascii="Calibri" w:hAnsi="Calibri"/>
-          <w:lang w:val="en-US"/>
-        </w:rPr>
-        <w:t>Input:</w:t>
-      </w:r>
-    </w:p>
-    <w:p>
-      <w:pPr>
-        <w:rPr>
-          <w:rFonts w:ascii="Calibri" w:hAnsi="Calibri"/>
-          <w:lang w:val="en-US"/>
-        </w:rPr>
-      </w:pPr>
-      <w:r>
-        <w:rPr>
-          <w:rFonts w:ascii="Calibri" w:hAnsi="Calibri"/>
-          <w:lang w:val="en-US"/>
-        </w:rPr>
-        <w:t>Expected output:</w:t>
-      </w:r>
-      <w:r>
-        <w:rPr>
-          <w:rFonts w:ascii="Calibri" w:hAnsi="Calibri"/>
-          <w:lang w:val="en-US"/>
-        </w:rPr>
-        <w:t xml:space="preserve"> </w:t>
-      </w:r>
-    </w:p>
-    <w:p>
-      <w:pPr>
-        <w:rPr>
-          <w:rFonts w:ascii="Calibri" w:hAnsi="Calibri"/>
-          <w:lang w:val="en-US"/>
-        </w:rPr>
-      </w:pPr>
-      <w:r>
-        <w:rPr>
-          <w:rFonts w:ascii="Calibri" w:hAnsi="Calibri"/>
-          <w:lang w:val="en-US"/>
-        </w:rPr>
-        <w:t>Actual output</w:t>
-      </w:r>
-      <w:r>
-        <w:rPr>
-          <w:rFonts w:ascii="Calibri" w:hAnsi="Calibri"/>
-          <w:lang w:val="en-US"/>
-        </w:rPr>
-        <w:t xml:space="preserve">: </w:t>
-      </w:r>
-    </w:p>
-    <w:p>
-      <w:pPr>
-        <w:rPr>
-          <w:rFonts w:ascii="Calibri" w:hAnsi="Calibri"/>
-          <w:lang w:val="en-US"/>
-        </w:rPr>
-      </w:pPr>
-    </w:p>
-    <w:p>
-      <w:pPr>
-        <w:rPr>
-          <w:rFonts w:ascii="Calibri" w:hAnsi="Calibri"/>
-          <w:u w:val="single"/>
-          <w:lang w:val="en-US"/>
-        </w:rPr>
-      </w:pPr>
-      <w:r>
-        <w:rPr>
-          <w:rFonts w:ascii="Calibri" w:hAnsi="Calibri"/>
-          <w:u w:val="single"/>
-          <w:lang w:val="en-US"/>
-        </w:rPr>
-        <w:t>TC-6</w:t>
-      </w:r>
-      <w:r>
-        <w:rPr>
-          <w:rFonts w:ascii="Calibri" w:hAnsi="Calibri"/>
-          <w:u w:val="single"/>
-          <w:lang w:val="en-US"/>
-        </w:rPr>
-        <w:t>:</w:t>
-      </w:r>
-    </w:p>
-    <w:p>
-      <w:pPr>
-        <w:rPr>
-          <w:rFonts w:ascii="Calibri" w:hAnsi="Calibri"/>
-          <w:lang w:val="en-US"/>
-        </w:rPr>
-      </w:pPr>
-      <w:r>
-        <w:rPr>
-          <w:rFonts w:ascii="Calibri" w:hAnsi="Calibri"/>
-          <w:lang w:val="en-US"/>
-        </w:rPr>
-        <w:t>Input:</w:t>
-      </w:r>
-    </w:p>
-    <w:p>
-      <w:pPr>
-        <w:rPr>
-          <w:rFonts w:ascii="Calibri" w:hAnsi="Calibri"/>
-          <w:lang w:val="en-US"/>
-        </w:rPr>
-      </w:pPr>
-      <w:r>
-        <w:rPr>
-          <w:rFonts w:ascii="Calibri" w:hAnsi="Calibri"/>
-          <w:lang w:val="en-US"/>
-        </w:rPr>
-        <w:t>Expected output:</w:t>
-      </w:r>
-      <w:r>
-        <w:rPr>
-          <w:rFonts w:ascii="Calibri" w:hAnsi="Calibri"/>
-          <w:lang w:val="en-US"/>
-        </w:rPr>
-        <w:t xml:space="preserve"> </w:t>
-      </w:r>
-    </w:p>
-    <w:p>
-      <w:pPr>
-        <w:rPr>
-          <w:rFonts w:ascii="Calibri" w:hAnsi="Calibri"/>
-          <w:lang w:val="en-US"/>
-        </w:rPr>
-      </w:pPr>
-      <w:r>
-        <w:rPr>
-          <w:rFonts w:ascii="Calibri" w:hAnsi="Calibri"/>
-          <w:lang w:val="en-US"/>
-        </w:rPr>
-        <w:t>Actual output</w:t>
-      </w:r>
-      <w:r>
-        <w:rPr>
-          <w:rFonts w:ascii="Calibri" w:hAnsi="Calibri"/>
-          <w:lang w:val="en-US"/>
-        </w:rPr>
-        <w:t xml:space="preserve">: </w:t>
-      </w:r>
-    </w:p>
-    <w:p>
-      <w:pPr>
-        <w:rPr>
-          <w:rFonts w:ascii="Calibri" w:hAnsi="Calibri"/>
-          <w:lang w:val="en-US"/>
-        </w:rPr>
-      </w:pPr>
-    </w:p>
-    <w:p>
-      <w:pPr>
-        <w:rPr>
-          <w:rFonts w:ascii="Calibri" w:hAnsi="Calibri"/>
-          <w:u w:val="single"/>
-          <w:lang w:val="en-US"/>
-        </w:rPr>
-      </w:pPr>
-      <w:r>
-        <w:rPr>
-          <w:rFonts w:ascii="Calibri" w:hAnsi="Calibri"/>
-          <w:u w:val="single"/>
-          <w:lang w:val="en-US"/>
-        </w:rPr>
-        <w:t>TC-7</w:t>
-      </w:r>
-      <w:r>
-        <w:rPr>
-          <w:rFonts w:ascii="Calibri" w:hAnsi="Calibri"/>
-          <w:u w:val="single"/>
-          <w:lang w:val="en-US"/>
-        </w:rPr>
-        <w:t>:</w:t>
-      </w:r>
-    </w:p>
-    <w:p>
-      <w:pPr>
-        <w:rPr>
-          <w:rFonts w:ascii="Calibri" w:hAnsi="Calibri"/>
-          <w:lang w:val="en-US"/>
-        </w:rPr>
-      </w:pPr>
-      <w:r>
-        <w:rPr>
-          <w:rFonts w:ascii="Calibri" w:hAnsi="Calibri"/>
-          <w:lang w:val="en-US"/>
-        </w:rPr>
-        <w:t>Input:</w:t>
-      </w:r>
-    </w:p>
-    <w:p>
-      <w:pPr>
-        <w:rPr>
-          <w:rFonts w:ascii="Calibri" w:hAnsi="Calibri"/>
-          <w:lang w:val="en-US"/>
-        </w:rPr>
-      </w:pPr>
-      <w:r>
-        <w:rPr>
-          <w:rFonts w:ascii="Calibri" w:hAnsi="Calibri"/>
-          <w:lang w:val="en-US"/>
-        </w:rPr>
-        <w:t>Expected output:</w:t>
-      </w:r>
-    </w:p>
-    <w:p>
-      <w:pPr>
-        <w:rPr>
-          <w:rFonts w:ascii="Calibri" w:hAnsi="Calibri"/>
-          <w:lang w:val="en-US"/>
-        </w:rPr>
-      </w:pPr>
-      <w:r>
-        <w:rPr>
-          <w:rFonts w:ascii="Calibri" w:hAnsi="Calibri"/>
-          <w:lang w:val="en-US"/>
-        </w:rPr>
-        <w:t>Actual output</w:t>
-      </w:r>
-      <w:r>
-        <w:rPr>
-          <w:rFonts w:ascii="Calibri" w:hAnsi="Calibri"/>
-          <w:lang w:val="en-US"/>
-        </w:rPr>
-        <w:t xml:space="preserve">: </w:t>
-      </w:r>
-    </w:p>
-    <w:p>
-      <w:pPr>
-        <w:rPr>
-          <w:rFonts w:ascii="Calibri" w:hAnsi="Calibri"/>
-          <w:lang w:val="en-US"/>
-        </w:rPr>
-      </w:pPr>
-    </w:p>
-    <w:p>
-      <w:pPr>
-        <w:rPr>
-          <w:rFonts w:ascii="Calibri" w:hAnsi="Calibri"/>
-          <w:u w:val="single"/>
-          <w:lang w:val="en-US"/>
-        </w:rPr>
-      </w:pPr>
-      <w:r>
-        <w:rPr>
-          <w:rFonts w:ascii="Calibri" w:hAnsi="Calibri"/>
-          <w:u w:val="single"/>
-          <w:lang w:val="en-US"/>
-        </w:rPr>
-        <w:t>TC-8</w:t>
-      </w:r>
-      <w:r>
-        <w:rPr>
-          <w:rFonts w:ascii="Calibri" w:hAnsi="Calibri"/>
-          <w:u w:val="single"/>
-          <w:lang w:val="en-US"/>
-        </w:rPr>
-        <w:t>:</w:t>
-      </w:r>
-    </w:p>
-    <w:p>
-      <w:pPr>
-        <w:rPr>
-          <w:rFonts w:ascii="Calibri" w:hAnsi="Calibri"/>
-          <w:lang w:val="en-US"/>
-        </w:rPr>
-      </w:pPr>
-      <w:r>
-        <w:rPr>
-          <w:rFonts w:ascii="Calibri" w:hAnsi="Calibri"/>
-          <w:lang w:val="en-US"/>
-        </w:rPr>
-        <w:t>Input:</w:t>
-      </w:r>
-    </w:p>
-    <w:p>
-      <w:pPr>
-        <w:rPr>
-          <w:rFonts w:ascii="Calibri" w:hAnsi="Calibri"/>
-          <w:lang w:val="en-US"/>
-        </w:rPr>
-      </w:pPr>
-      <w:r>
-        <w:rPr>
-          <w:rFonts w:ascii="Calibri" w:hAnsi="Calibri"/>
-          <w:lang w:val="en-US"/>
-        </w:rPr>
-        <w:t>Expected output:</w:t>
-      </w:r>
-    </w:p>
-    <w:p>
-      <w:pPr>
-        <w:rPr>
-          <w:rFonts w:ascii="Calibri" w:hAnsi="Calibri"/>
-          <w:lang w:val="en-US"/>
-        </w:rPr>
-      </w:pPr>
-      <w:r>
-        <w:rPr>
-          <w:rFonts w:ascii="Calibri" w:hAnsi="Calibri"/>
-          <w:lang w:val="en-US"/>
-        </w:rPr>
-        <w:t>Actual output</w:t>
-      </w:r>
-      <w:r>
-        <w:rPr>
-          <w:rFonts w:ascii="Calibri" w:hAnsi="Calibri"/>
-          <w:lang w:val="en-US"/>
-        </w:rPr>
-        <w:t xml:space="preserve">: </w:t>
-      </w:r>
-    </w:p>
-    <w:p>
-      <w:pPr>
-        <w:rPr>
-          <w:rFonts w:ascii="Calibri" w:hAnsi="Calibri"/>
-          <w:lang w:val="en-US"/>
-        </w:rPr>
-      </w:pPr>
-    </w:p>
-    <w:p>
-      <w:pPr>
-        <w:rPr>
-          <w:rFonts w:ascii="Calibri" w:hAnsi="Calibri"/>
-          <w:u w:val="single"/>
-        </w:rPr>
-      </w:pPr>
-      <w:r>
-        <w:rPr>
-          <w:rFonts w:ascii="Calibri" w:hAnsi="Calibri"/>
-          <w:u w:val="single"/>
-        </w:rPr>
-        <w:t>TC-9</w:t>
-      </w:r>
-      <w:r>
-        <w:rPr>
-          <w:rFonts w:ascii="Calibri" w:hAnsi="Calibri"/>
-          <w:u w:val="single"/>
-        </w:rPr>
-        <w:t>:</w:t>
-      </w:r>
-    </w:p>
-    <w:p>
-      <w:pPr>
-        <w:rPr>
-          <w:rFonts w:ascii="Calibri" w:hAnsi="Calibri"/>
-        </w:rPr>
-      </w:pPr>
-      <w:r>
-        <w:rPr>
-          <w:rFonts w:ascii="Calibri" w:hAnsi="Calibri"/>
-        </w:rPr>
-        <w:t>Input:</w:t>
-      </w:r>
-    </w:p>
-    <w:p>
-      <w:pPr>
-        <w:rPr>
-          <w:rFonts w:ascii="Calibri" w:hAnsi="Calibri"/>
-          <w:lang w:val="en-US"/>
-        </w:rPr>
-      </w:pPr>
-      <w:r>
-        <w:rPr>
-          <w:rFonts w:ascii="Calibri" w:hAnsi="Calibri"/>
-          <w:lang w:val="en-US"/>
-        </w:rPr>
-        <w:t>Expected output:</w:t>
-      </w:r>
-      <w:r>
-        <w:rPr>
-          <w:rFonts w:ascii="Calibri" w:hAnsi="Calibri"/>
-          <w:lang w:val="en-US"/>
-        </w:rPr>
-        <w:t xml:space="preserve"> </w:t>
-      </w:r>
-    </w:p>
-    <w:p>
-      <w:pPr>
-        <w:rPr>
-          <w:rFonts w:ascii="Calibri" w:hAnsi="Calibri"/>
-          <w:lang w:val="en-US"/>
-        </w:rPr>
-      </w:pPr>
-      <w:r>
-        <w:rPr>
-          <w:rFonts w:ascii="Calibri" w:hAnsi="Calibri"/>
-          <w:lang w:val="en-US"/>
-        </w:rPr>
-        <w:t>Actual output</w:t>
-      </w:r>
-      <w:r>
-        <w:rPr>
-          <w:rFonts w:ascii="Calibri" w:hAnsi="Calibri"/>
-          <w:lang w:val="en-US"/>
-        </w:rPr>
-        <w:t>:</w:t>
-      </w:r>
-    </w:p>
-    <w:p>
-      <w:pPr>
-        <w:rPr>
-          <w:rFonts w:ascii="Calibri" w:hAnsi="Calibri"/>
-          <w:lang w:val="en-US"/>
-        </w:rPr>
-      </w:pPr>
-    </w:p>
-    <w:p>
-      <w:pPr>
-        <w:rPr>
-          <w:rFonts w:ascii="Calibri" w:hAnsi="Calibri"/>
-          <w:u w:val="single"/>
-          <w:lang w:val="en-US"/>
-        </w:rPr>
-      </w:pPr>
-      <w:r>
-        <w:rPr>
-          <w:rFonts w:ascii="Calibri" w:hAnsi="Calibri"/>
-          <w:u w:val="single"/>
-          <w:lang w:val="en-US"/>
-        </w:rPr>
-        <w:t>TC-10</w:t>
-      </w:r>
-      <w:r>
-        <w:rPr>
-          <w:rFonts w:ascii="Calibri" w:hAnsi="Calibri"/>
-          <w:u w:val="single"/>
-          <w:lang w:val="en-US"/>
-        </w:rPr>
-        <w:t>:</w:t>
-      </w:r>
-    </w:p>
-    <w:p>
-      <w:pPr>
-        <w:rPr>
-          <w:rFonts w:ascii="Calibri" w:hAnsi="Calibri"/>
-          <w:lang w:val="en-US"/>
-        </w:rPr>
-      </w:pPr>
-      <w:r>
-        <w:rPr>
-          <w:rFonts w:ascii="Calibri" w:hAnsi="Calibri"/>
-          <w:lang w:val="en-US"/>
-        </w:rPr>
-        <w:t>Input:</w:t>
-      </w:r>
-    </w:p>
-    <w:p>
-      <w:pPr>
-        <w:rPr>
-          <w:rFonts w:ascii="Calibri" w:hAnsi="Calibri"/>
-          <w:lang w:val="en-US"/>
-        </w:rPr>
-      </w:pPr>
-      <w:r>
-        <w:rPr>
-          <w:rFonts w:ascii="Calibri" w:hAnsi="Calibri"/>
-          <w:lang w:val="en-US"/>
-        </w:rPr>
-        <w:t>Expected output:</w:t>
-      </w:r>
-      <w:r>
-        <w:rPr>
-          <w:rFonts w:ascii="Calibri" w:hAnsi="Calibri"/>
-          <w:lang w:val="en-US"/>
-        </w:rPr>
-        <w:t xml:space="preserve"> </w:t>
-      </w:r>
-    </w:p>
-    <w:p>
-      <w:pPr>
-        <w:rPr>
-          <w:rFonts w:ascii="Calibri" w:hAnsi="Calibri"/>
-          <w:lang w:val="en-US"/>
-        </w:rPr>
-      </w:pPr>
-      <w:r>
-        <w:rPr>
-          <w:rFonts w:ascii="Calibri" w:hAnsi="Calibri"/>
-          <w:lang w:val="en-US"/>
-        </w:rPr>
-        <w:t>Actual output</w:t>
-      </w:r>
-      <w:r>
-        <w:rPr>
-          <w:rFonts w:ascii="Calibri" w:hAnsi="Calibri"/>
-          <w:lang w:val="en-US"/>
-        </w:rPr>
-        <w:t xml:space="preserve">: </w:t>
-      </w:r>
-    </w:p>
-    <w:p>
-      <w:pPr>
-        <w:rPr>
-          <w:rFonts w:ascii="Calibri" w:hAnsi="Calibri"/>
-          <w:lang w:val="en-US"/>
-        </w:rPr>
-      </w:pPr>
-    </w:p>
-    <w:p>
-      <w:pPr>
-        <w:rPr>
-          <w:rFonts w:ascii="Calibri" w:hAnsi="Calibri"/>
-          <w:u w:val="single"/>
-          <w:lang w:val="en-US"/>
-        </w:rPr>
-      </w:pPr>
-      <w:r>
-        <w:rPr>
-          <w:rFonts w:ascii="Calibri" w:hAnsi="Calibri"/>
-          <w:u w:val="single"/>
-          <w:lang w:val="en-US"/>
-        </w:rPr>
-        <w:t>TC-11</w:t>
-      </w:r>
-      <w:r>
-        <w:rPr>
-          <w:rFonts w:ascii="Calibri" w:hAnsi="Calibri"/>
-          <w:u w:val="single"/>
-          <w:lang w:val="en-US"/>
-        </w:rPr>
-        <w:t>:</w:t>
-      </w:r>
-    </w:p>
-    <w:p>
-      <w:pPr>
-        <w:rPr>
-          <w:rFonts w:ascii="Calibri" w:hAnsi="Calibri"/>
-          <w:lang w:val="en-US"/>
-        </w:rPr>
-      </w:pPr>
-      <w:r>
-        <w:rPr>
-          <w:rFonts w:ascii="Calibri" w:hAnsi="Calibri"/>
-          <w:lang w:val="en-US"/>
-        </w:rPr>
-        <w:t>Input:</w:t>
-      </w:r>
-    </w:p>
-    <w:p>
-      <w:pPr>
-        <w:rPr>
-          <w:rFonts w:ascii="Calibri" w:hAnsi="Calibri"/>
-          <w:lang w:val="en-US"/>
-        </w:rPr>
-      </w:pPr>
-      <w:r>
-        <w:rPr>
-          <w:rFonts w:ascii="Calibri" w:hAnsi="Calibri"/>
-          <w:lang w:val="en-US"/>
-        </w:rPr>
-        <w:t>Expected output:</w:t>
-      </w:r>
-      <w:r>
-        <w:rPr>
-          <w:rFonts w:ascii="Calibri" w:hAnsi="Calibri"/>
-          <w:lang w:val="en-US"/>
-        </w:rPr>
-        <w:t xml:space="preserve"> </w:t>
-      </w:r>
-    </w:p>
-    <w:p>
-      <w:pPr>
-        <w:rPr>
-          <w:rFonts w:ascii="Calibri" w:hAnsi="Calibri"/>
-          <w:lang w:val="en-US"/>
-        </w:rPr>
-      </w:pPr>
-      <w:r>
-        <w:rPr>
-          <w:rFonts w:ascii="Calibri" w:hAnsi="Calibri"/>
-          <w:lang w:val="en-US"/>
-        </w:rPr>
-        <w:t>Actual output</w:t>
-      </w:r>
-      <w:r>
-        <w:rPr>
-          <w:rFonts w:ascii="Calibri" w:hAnsi="Calibri"/>
-          <w:lang w:val="en-US"/>
-        </w:rPr>
-        <w:t xml:space="preserve">: </w:t>
-      </w:r>
-    </w:p>
-    <w:p>
-      <w:pPr>
-        <w:rPr>
-          <w:rFonts w:ascii="Calibri" w:hAnsi="Calibri"/>
-          <w:lang w:val="en-US"/>
-        </w:rPr>
-      </w:pPr>
-    </w:p>
-    <w:p>
-      <w:pPr>
-        <w:rPr>
-          <w:rFonts w:ascii="Calibri" w:hAnsi="Calibri"/>
-          <w:u w:val="single"/>
-          <w:lang w:val="en-US"/>
-        </w:rPr>
-      </w:pPr>
-      <w:r>
-        <w:rPr>
-          <w:rFonts w:ascii="Calibri" w:hAnsi="Calibri"/>
-          <w:u w:val="single"/>
-          <w:lang w:val="en-US"/>
-        </w:rPr>
-        <w:t>TC-12</w:t>
+        <w:t>TC-16</w:t>
       </w:r>
       <w:r>
         <w:rPr>

</xml_diff>